<commit_message>
Update proposal, add evaluation and conting. sections
</commit_message>
<xml_diff>
--- a/docs/proposal.docx
+++ b/docs/proposal.docx
@@ -1,6 +1,6 @@
 
 <file path=word/document.xml><?xml version="1.0" encoding="utf-8"?>
-<w:document xmlns:wpc="http://schemas.microsoft.com/office/word/2010/wordprocessingCanvas" xmlns:mo="http://schemas.microsoft.com/office/mac/office/2008/main" xmlns:mc="http://schemas.openxmlformats.org/markup-compatibility/2006" xmlns:mv="urn:schemas-microsoft-com:mac:vml" xmlns:o="urn:schemas-microsoft-com:office:office" xmlns:r="http://schemas.openxmlformats.org/officeDocument/2006/relationships" xmlns:m="http://schemas.openxmlformats.org/officeDocument/2006/math" xmlns:v="urn:schemas-microsoft-com:vml" xmlns:wp14="http://schemas.microsoft.com/office/word/2010/wordprocessingDrawing" xmlns:wp="http://schemas.openxmlformats.org/drawingml/2006/wordprocessingDrawing" xmlns:w10="urn:schemas-microsoft-com:office:word" xmlns:w="http://schemas.openxmlformats.org/wordprocessingml/2006/main" xmlns:w14="http://schemas.microsoft.com/office/word/2010/wordml" xmlns:wpg="http://schemas.microsoft.com/office/word/2010/wordprocessingGroup" xmlns:wpi="http://schemas.microsoft.com/office/word/2010/wordprocessingInk" xmlns:wne="http://schemas.microsoft.com/office/word/2006/wordml" xmlns:wps="http://schemas.microsoft.com/office/word/2010/wordprocessingShape" mc:Ignorable="w14 wp14">
+<w:document xmlns:mo="http://schemas.microsoft.com/office/mac/office/2008/main" xmlns:ve="http://schemas.openxmlformats.org/markup-compatibility/2006" xmlns:mv="urn:schemas-microsoft-com:mac:vml" xmlns:o="urn:schemas-microsoft-com:office:office" xmlns:r="http://schemas.openxmlformats.org/officeDocument/2006/relationships" xmlns:m="http://schemas.openxmlformats.org/officeDocument/2006/math" xmlns:v="urn:schemas-microsoft-com:vml" xmlns:wp="http://schemas.openxmlformats.org/drawingml/2006/wordprocessingDrawing" xmlns:w10="urn:schemas-microsoft-com:office:word" xmlns:w="http://schemas.openxmlformats.org/wordprocessingml/2006/main" xmlns:wne="http://schemas.microsoft.com/office/word/2006/wordml">
   <w:body>
     <w:p>
       <w:pPr>
@@ -171,185 +171,9 @@
         <w:autoSpaceDN w:val="0"/>
         <w:adjustRightInd w:val="0"/>
         <w:spacing w:after="280"/>
-        <w:rPr>
-          <w:rFonts w:ascii="Times New Roman" w:hAnsi="Times New Roman" w:cs="Times"/>
-          <w:b/>
-          <w:bCs/>
-        </w:rPr>
-      </w:pPr>
-      <w:r>
-        <w:rPr>
-          <w:rFonts w:ascii="Times New Roman" w:hAnsi="Times New Roman" w:cs="Times"/>
-        </w:rPr>
-        <w:t xml:space="preserve">Exploring where you are isn’t as easy as it sounds. Word of mouth combined with reviews from places like Google and Yelp help to find good places to eat and fun things to do. However, it would be nice to have a simpler approach: create an application that finds things for you to do based on your interests and tastes. What we’re going to create is an application that </w:t>
-      </w:r>
-      <w:r>
-        <w:rPr>
-          <w:rFonts w:ascii="Times New Roman" w:hAnsi="Times New Roman" w:cs="Times"/>
-        </w:rPr>
-        <w:t>will have two features</w:t>
-      </w:r>
-      <w:r>
-        <w:rPr>
-          <w:rFonts w:ascii="Times New Roman" w:hAnsi="Times New Roman" w:cs="Times"/>
-        </w:rPr>
-        <w:t xml:space="preserve">: </w:t>
-      </w:r>
-    </w:p>
-    <w:p>
-      <w:pPr>
-        <w:pStyle w:val="ListParagraph"/>
-        <w:widowControl w:val="0"/>
-        <w:numPr>
-          <w:ilvl w:val="0"/>
-          <w:numId w:val="3"/>
-        </w:numPr>
-        <w:tabs>
-          <w:tab w:val="left" w:pos="220"/>
-          <w:tab w:val="left" w:pos="720"/>
-        </w:tabs>
-        <w:autoSpaceDE w:val="0"/>
-        <w:autoSpaceDN w:val="0"/>
-        <w:adjustRightInd w:val="0"/>
-        <w:spacing w:after="280"/>
-        <w:rPr>
-          <w:rFonts w:ascii="Times New Roman" w:hAnsi="Times New Roman" w:cs="Times"/>
-        </w:rPr>
-      </w:pPr>
-      <w:r>
-        <w:rPr>
-          <w:rFonts w:ascii="Times New Roman" w:hAnsi="Times New Roman" w:cs="Times"/>
-        </w:rPr>
-        <w:t xml:space="preserve">A rating system for </w:t>
-      </w:r>
-      <w:r>
-        <w:rPr>
-          <w:rFonts w:ascii="Times New Roman" w:hAnsi="Times New Roman" w:cs="Times"/>
-        </w:rPr>
-        <w:t>activities in your area. Essentially, an activity can be</w:t>
-      </w:r>
-      <w:r>
-        <w:rPr>
-          <w:rFonts w:ascii="Times New Roman" w:hAnsi="Times New Roman" w:cs="Times"/>
-        </w:rPr>
-        <w:t xml:space="preserve"> anything ranging from </w:t>
-      </w:r>
-      <w:r>
-        <w:rPr>
-          <w:rFonts w:ascii="Times New Roman" w:hAnsi="Times New Roman" w:cs="Times"/>
-        </w:rPr>
-        <w:t xml:space="preserve">a place to grab food, a </w:t>
-      </w:r>
-      <w:r>
-        <w:rPr>
-          <w:rFonts w:ascii="Times New Roman" w:hAnsi="Times New Roman" w:cs="Times"/>
-        </w:rPr>
-        <w:t xml:space="preserve">place to go shopping, or a a </w:t>
-      </w:r>
-      <w:r>
-        <w:rPr>
-          <w:rFonts w:ascii="Times New Roman" w:hAnsi="Times New Roman" w:cs="Times"/>
-        </w:rPr>
-        <w:t>parks</w:t>
-      </w:r>
-      <w:r>
-        <w:rPr>
-          <w:rFonts w:ascii="Times New Roman" w:hAnsi="Times New Roman" w:cs="Times"/>
-        </w:rPr>
-        <w:t xml:space="preserve">. To put it simply, we’re going to combine a rating system from sites like Netflix with rating applications like Yelp. </w:t>
-      </w:r>
-    </w:p>
-    <w:p>
-      <w:pPr>
-        <w:pStyle w:val="ListParagraph"/>
-        <w:widowControl w:val="0"/>
-        <w:numPr>
-          <w:ilvl w:val="0"/>
-          <w:numId w:val="3"/>
-        </w:numPr>
-        <w:tabs>
-          <w:tab w:val="left" w:pos="220"/>
-          <w:tab w:val="left" w:pos="720"/>
-        </w:tabs>
-        <w:autoSpaceDE w:val="0"/>
-        <w:autoSpaceDN w:val="0"/>
-        <w:adjustRightInd w:val="0"/>
-        <w:spacing w:after="280"/>
-        <w:rPr>
-          <w:rFonts w:ascii="Times New Roman" w:hAnsi="Times New Roman" w:cs="Times"/>
-        </w:rPr>
-      </w:pPr>
-      <w:r>
-        <w:rPr>
-          <w:rFonts w:ascii="Times New Roman" w:hAnsi="Times New Roman" w:cs="Times"/>
-        </w:rPr>
-        <w:t>A feature that allows</w:t>
-      </w:r>
-      <w:r>
-        <w:rPr>
-          <w:rFonts w:ascii="Times New Roman" w:hAnsi="Times New Roman" w:cs="Times"/>
-        </w:rPr>
-        <w:t xml:space="preserve"> multiple users </w:t>
-      </w:r>
-      <w:r>
-        <w:rPr>
-          <w:rFonts w:ascii="Times New Roman" w:hAnsi="Times New Roman" w:cs="Times"/>
-        </w:rPr>
-        <w:t xml:space="preserve">to </w:t>
-      </w:r>
-      <w:r>
-        <w:rPr>
-          <w:rFonts w:ascii="Times New Roman" w:hAnsi="Times New Roman" w:cs="Times"/>
-        </w:rPr>
-        <w:t xml:space="preserve">find </w:t>
-      </w:r>
-      <w:r>
-        <w:rPr>
-          <w:rFonts w:ascii="Times New Roman" w:hAnsi="Times New Roman" w:cs="Times"/>
-        </w:rPr>
-        <w:t>string</w:t>
-      </w:r>
-      <w:r>
-        <w:rPr>
-          <w:rFonts w:ascii="Times New Roman" w:hAnsi="Times New Roman" w:cs="Times"/>
-        </w:rPr>
-        <w:t>s</w:t>
-      </w:r>
-      <w:r>
-        <w:rPr>
-          <w:rFonts w:ascii="Times New Roman" w:hAnsi="Times New Roman" w:cs="Times"/>
-        </w:rPr>
-        <w:t xml:space="preserve"> </w:t>
-      </w:r>
-      <w:r>
-        <w:rPr>
-          <w:rFonts w:ascii="Times New Roman" w:hAnsi="Times New Roman" w:cs="Times"/>
-        </w:rPr>
-        <w:t>of</w:t>
-      </w:r>
-      <w:r>
-        <w:rPr>
-          <w:rFonts w:ascii="Times New Roman" w:hAnsi="Times New Roman" w:cs="Times"/>
-        </w:rPr>
-        <w:t xml:space="preserve"> activities, food places, and businesses </w:t>
-      </w:r>
-      <w:r>
-        <w:rPr>
-          <w:rFonts w:ascii="Times New Roman" w:hAnsi="Times New Roman" w:cs="Times"/>
-        </w:rPr>
-        <w:t>called</w:t>
-      </w:r>
-      <w:r>
-        <w:rPr>
-          <w:rFonts w:ascii="Times New Roman" w:hAnsi="Times New Roman" w:cs="Times"/>
-        </w:rPr>
-        <w:t xml:space="preserve"> ‘Outings’</w:t>
-      </w:r>
-      <w:r>
-        <w:rPr>
-          <w:rFonts w:ascii="Times New Roman" w:hAnsi="Times New Roman" w:cs="Times"/>
-        </w:rPr>
-        <w:t>.</w:t>
+      </w:pPr>
+      <w:r>
+        <w:t xml:space="preserve">Exploring where you are isn’t as easy as it sounds. Word of mouth combined with reviews from places like Google and Yelp help to find good places to eat and fun things to do. However, it would be nice to have a simpler approach: create an application that finds things for you to do based on your interests and tastes. </w:t>
       </w:r>
     </w:p>
     <w:p>
@@ -363,213 +187,33 @@
         <w:autoSpaceDN w:val="0"/>
         <w:adjustRightInd w:val="0"/>
         <w:spacing w:after="280"/>
-        <w:rPr>
-          <w:rFonts w:ascii="Times New Roman" w:hAnsi="Times New Roman" w:cs="Times"/>
-        </w:rPr>
-      </w:pPr>
-      <w:r>
-        <w:rPr>
-          <w:rFonts w:ascii="Times New Roman" w:hAnsi="Times New Roman" w:cs="Times"/>
-        </w:rPr>
-        <w:t>Fundamentally, p</w:t>
-      </w:r>
-      <w:r>
-        <w:rPr>
-          <w:rFonts w:ascii="Times New Roman" w:hAnsi="Times New Roman" w:cs="Times"/>
-        </w:rPr>
-        <w:t xml:space="preserve">eople enjoy </w:t>
-      </w:r>
-      <w:r>
-        <w:rPr>
-          <w:rFonts w:ascii="Times New Roman" w:hAnsi="Times New Roman" w:cs="Times"/>
-        </w:rPr>
-        <w:t xml:space="preserve">different things. </w:t>
-      </w:r>
-      <w:r>
-        <w:rPr>
-          <w:rFonts w:ascii="Times New Roman" w:hAnsi="Times New Roman" w:cs="Times"/>
-        </w:rPr>
-        <w:t>So r</w:t>
-      </w:r>
-      <w:r>
-        <w:rPr>
-          <w:rFonts w:ascii="Times New Roman" w:hAnsi="Times New Roman" w:cs="Times"/>
-        </w:rPr>
-        <w:t>ecommend</w:t>
-      </w:r>
-      <w:r>
-        <w:rPr>
-          <w:rFonts w:ascii="Times New Roman" w:hAnsi="Times New Roman" w:cs="Times"/>
-        </w:rPr>
-        <w:t>ing</w:t>
-      </w:r>
-      <w:r>
-        <w:rPr>
-          <w:rFonts w:ascii="Times New Roman" w:hAnsi="Times New Roman" w:cs="Times"/>
-        </w:rPr>
-        <w:t xml:space="preserve"> </w:t>
-      </w:r>
-      <w:r>
-        <w:rPr>
-          <w:rFonts w:ascii="Times New Roman" w:hAnsi="Times New Roman" w:cs="Times"/>
-        </w:rPr>
-        <w:t xml:space="preserve">activities </w:t>
-      </w:r>
-      <w:r>
-        <w:rPr>
-          <w:rFonts w:ascii="Times New Roman" w:hAnsi="Times New Roman" w:cs="Times"/>
-        </w:rPr>
-        <w:t xml:space="preserve">based on what “most people” </w:t>
-      </w:r>
-      <w:r>
-        <w:rPr>
-          <w:rFonts w:ascii="Times New Roman" w:hAnsi="Times New Roman" w:cs="Times"/>
-        </w:rPr>
-        <w:t xml:space="preserve">like </w:t>
-      </w:r>
-      <w:r>
-        <w:rPr>
-          <w:rFonts w:ascii="Times New Roman" w:hAnsi="Times New Roman" w:cs="Times"/>
-        </w:rPr>
-        <w:t>(such as</w:t>
-      </w:r>
-      <w:r>
-        <w:rPr>
-          <w:rFonts w:ascii="Times New Roman" w:hAnsi="Times New Roman" w:cs="Times"/>
-        </w:rPr>
-        <w:t xml:space="preserve"> Yelp) </w:t>
-      </w:r>
-      <w:r>
-        <w:rPr>
-          <w:rFonts w:ascii="Times New Roman" w:hAnsi="Times New Roman" w:cs="Times"/>
-        </w:rPr>
-        <w:t xml:space="preserve">does not necessarily lead </w:t>
-      </w:r>
-      <w:r>
-        <w:rPr>
-          <w:rFonts w:ascii="Times New Roman" w:hAnsi="Times New Roman" w:cs="Times"/>
-        </w:rPr>
-        <w:t>searching users</w:t>
-      </w:r>
-      <w:r>
-        <w:rPr>
-          <w:rFonts w:ascii="Times New Roman" w:hAnsi="Times New Roman" w:cs="Times"/>
-        </w:rPr>
-        <w:t xml:space="preserve"> to </w:t>
-      </w:r>
-      <w:r>
-        <w:rPr>
-          <w:rFonts w:ascii="Times New Roman" w:hAnsi="Times New Roman" w:cs="Times"/>
-        </w:rPr>
-        <w:t>activities</w:t>
-      </w:r>
-      <w:r>
-        <w:rPr>
-          <w:rFonts w:ascii="Times New Roman" w:hAnsi="Times New Roman" w:cs="Times"/>
-        </w:rPr>
-        <w:t xml:space="preserve"> they’ll enjoy</w:t>
-      </w:r>
-      <w:r>
-        <w:rPr>
-          <w:rFonts w:ascii="Times New Roman" w:hAnsi="Times New Roman" w:cs="Times"/>
-        </w:rPr>
-        <w:t>. Specific interests / parameters can drastically change the recommendation. For this reason,</w:t>
-      </w:r>
-      <w:r>
-        <w:rPr>
-          <w:rFonts w:ascii="Times New Roman" w:hAnsi="Times New Roman" w:cs="Times"/>
-        </w:rPr>
-        <w:t xml:space="preserve"> w</w:t>
-      </w:r>
-      <w:r>
-        <w:rPr>
-          <w:rFonts w:ascii="Times New Roman" w:hAnsi="Times New Roman" w:cs="Times"/>
-        </w:rPr>
-        <w:t>e feel feature #1 is</w:t>
-      </w:r>
-      <w:r>
-        <w:rPr>
-          <w:rFonts w:ascii="Times New Roman" w:hAnsi="Times New Roman" w:cs="Times"/>
-        </w:rPr>
-        <w:t xml:space="preserve"> backbone of our application. </w:t>
-      </w:r>
-      <w:r>
-        <w:rPr>
-          <w:rFonts w:ascii="Times New Roman" w:hAnsi="Times New Roman" w:cs="Times"/>
-        </w:rPr>
-        <w:t xml:space="preserve">The key </w:t>
-      </w:r>
-      <w:r>
-        <w:rPr>
-          <w:rFonts w:ascii="Times New Roman" w:hAnsi="Times New Roman" w:cs="Times"/>
-        </w:rPr>
-        <w:t>motivation</w:t>
-      </w:r>
-      <w:r>
-        <w:rPr>
-          <w:rFonts w:ascii="Times New Roman" w:hAnsi="Times New Roman" w:cs="Times"/>
-        </w:rPr>
-        <w:t xml:space="preserve"> behind feature #2 is </w:t>
-      </w:r>
-      <w:r>
-        <w:rPr>
-          <w:rFonts w:ascii="Times New Roman" w:hAnsi="Times New Roman" w:cs="Times"/>
-        </w:rPr>
-        <w:t xml:space="preserve">that </w:t>
-      </w:r>
-      <w:r>
-        <w:rPr>
-          <w:rFonts w:ascii="Times New Roman" w:hAnsi="Times New Roman" w:cs="Times"/>
-        </w:rPr>
-        <w:t xml:space="preserve">activities </w:t>
-      </w:r>
-      <w:r>
-        <w:rPr>
-          <w:rFonts w:ascii="Times New Roman" w:hAnsi="Times New Roman" w:cs="Times"/>
-        </w:rPr>
-        <w:t xml:space="preserve">are frequently done in sequence, and done with friends. </w:t>
-      </w:r>
-      <w:r>
-        <w:rPr>
-          <w:rFonts w:ascii="Times New Roman" w:hAnsi="Times New Roman" w:cs="Times"/>
-        </w:rPr>
-        <w:t xml:space="preserve"> Thus, we are aiming at creating strings of activities called “Outings”. However, in order to be effective, Outings cannot simply chain together businesses</w:t>
-      </w:r>
-      <w:r>
-        <w:rPr>
-          <w:rFonts w:ascii="Times New Roman" w:hAnsi="Times New Roman" w:cs="Times"/>
-        </w:rPr>
-        <w:t xml:space="preserve"> (</w:t>
-      </w:r>
-      <w:r>
-        <w:rPr>
-          <w:rFonts w:ascii="Times New Roman" w:hAnsi="Times New Roman" w:cs="Times"/>
-        </w:rPr>
-        <w:t>e.g.</w:t>
-      </w:r>
-      <w:r>
-        <w:rPr>
-          <w:rFonts w:ascii="Times New Roman" w:hAnsi="Times New Roman" w:cs="Times"/>
-        </w:rPr>
-        <w:t xml:space="preserve"> </w:t>
-      </w:r>
-      <w:r>
-        <w:rPr>
-          <w:rFonts w:ascii="Times New Roman" w:hAnsi="Times New Roman" w:cs="Times"/>
-        </w:rPr>
-        <w:t xml:space="preserve">businesses tens of miles apart cannot be in one Outing), </w:t>
-      </w:r>
-      <w:r>
-        <w:rPr>
-          <w:rFonts w:ascii="Times New Roman" w:hAnsi="Times New Roman" w:cs="Times"/>
-        </w:rPr>
-        <w:t>and must take the location / method of transportation of the users into account. Finally, if the application’s feature is to be social, it has to take into account the ratings of several different users to find the best possible Outing</w:t>
-      </w:r>
-      <w:r>
-        <w:rPr>
-          <w:rFonts w:ascii="Times New Roman" w:hAnsi="Times New Roman" w:cs="Times"/>
-        </w:rPr>
-        <w:t xml:space="preserve"> for all users to communally take part in.</w:t>
+      </w:pPr>
+      <w:r>
+        <w:t xml:space="preserve">We propose a </w:t>
+      </w:r>
+      <w:r>
+        <w:t xml:space="preserve">rating system for </w:t>
+      </w:r>
+      <w:r>
+        <w:t>activities in your area. Essentially, an activity can be</w:t>
+      </w:r>
+      <w:r>
+        <w:t xml:space="preserve"> anything ranging from </w:t>
+      </w:r>
+      <w:r>
+        <w:t xml:space="preserve">a place to grab food, a </w:t>
+      </w:r>
+      <w:r>
+        <w:t xml:space="preserve">place to go shopping, or a </w:t>
+      </w:r>
+      <w:r>
+        <w:t xml:space="preserve">trip to a </w:t>
+      </w:r>
+      <w:r>
+        <w:t>park</w:t>
+      </w:r>
+      <w:r>
+        <w:t xml:space="preserve">. To put it simply, we’re going to combine a rating system from sites like Netflix with rating applications like Yelp. </w:t>
       </w:r>
     </w:p>
     <w:p>
@@ -585,17 +229,139 @@
         <w:spacing w:after="280"/>
         <w:rPr>
           <w:rFonts w:ascii="Times New Roman" w:hAnsi="Times New Roman" w:cs="Times"/>
-          <w:b/>
-          <w:bCs/>
-        </w:rPr>
-      </w:pPr>
-      <w:r>
-        <w:rPr>
-          <w:rFonts w:ascii="Times New Roman" w:hAnsi="Times New Roman" w:cs="Times"/>
-          <w:b/>
-          <w:bCs/>
-        </w:rPr>
-        <w:t>Data</w:t>
+        </w:rPr>
+      </w:pPr>
+      <w:r>
+        <w:rPr>
+          <w:rFonts w:ascii="Times New Roman" w:hAnsi="Times New Roman" w:cs="Times"/>
+        </w:rPr>
+        <w:t>Fundamentally, p</w:t>
+      </w:r>
+      <w:r>
+        <w:rPr>
+          <w:rFonts w:ascii="Times New Roman" w:hAnsi="Times New Roman" w:cs="Times"/>
+        </w:rPr>
+        <w:t xml:space="preserve">eople enjoy </w:t>
+      </w:r>
+      <w:r>
+        <w:rPr>
+          <w:rFonts w:ascii="Times New Roman" w:hAnsi="Times New Roman" w:cs="Times"/>
+        </w:rPr>
+        <w:t xml:space="preserve">different </w:t>
+      </w:r>
+      <w:r>
+        <w:rPr>
+          <w:rFonts w:ascii="Times New Roman" w:hAnsi="Times New Roman" w:cs="Times"/>
+        </w:rPr>
+        <w:t xml:space="preserve">types of </w:t>
+      </w:r>
+      <w:r>
+        <w:rPr>
+          <w:rFonts w:ascii="Times New Roman" w:hAnsi="Times New Roman" w:cs="Times"/>
+        </w:rPr>
+        <w:t xml:space="preserve">things. </w:t>
+      </w:r>
+      <w:r>
+        <w:rPr>
+          <w:rFonts w:ascii="Times New Roman" w:hAnsi="Times New Roman" w:cs="Times"/>
+        </w:rPr>
+        <w:t>So r</w:t>
+      </w:r>
+      <w:r>
+        <w:rPr>
+          <w:rFonts w:ascii="Times New Roman" w:hAnsi="Times New Roman" w:cs="Times"/>
+        </w:rPr>
+        <w:t>ecommend</w:t>
+      </w:r>
+      <w:r>
+        <w:rPr>
+          <w:rFonts w:ascii="Times New Roman" w:hAnsi="Times New Roman" w:cs="Times"/>
+        </w:rPr>
+        <w:t>ing</w:t>
+      </w:r>
+      <w:r>
+        <w:rPr>
+          <w:rFonts w:ascii="Times New Roman" w:hAnsi="Times New Roman" w:cs="Times"/>
+        </w:rPr>
+        <w:t xml:space="preserve"> </w:t>
+      </w:r>
+      <w:r>
+        <w:rPr>
+          <w:rFonts w:ascii="Times New Roman" w:hAnsi="Times New Roman" w:cs="Times"/>
+        </w:rPr>
+        <w:t xml:space="preserve">activities </w:t>
+      </w:r>
+      <w:r>
+        <w:rPr>
+          <w:rFonts w:ascii="Times New Roman" w:hAnsi="Times New Roman" w:cs="Times"/>
+        </w:rPr>
+        <w:t xml:space="preserve">based on what “most people” </w:t>
+      </w:r>
+      <w:r>
+        <w:rPr>
+          <w:rFonts w:ascii="Times New Roman" w:hAnsi="Times New Roman" w:cs="Times"/>
+        </w:rPr>
+        <w:t xml:space="preserve">like </w:t>
+      </w:r>
+      <w:r>
+        <w:rPr>
+          <w:rFonts w:ascii="Times New Roman" w:hAnsi="Times New Roman" w:cs="Times"/>
+        </w:rPr>
+        <w:t>(such as</w:t>
+      </w:r>
+      <w:r>
+        <w:rPr>
+          <w:rFonts w:ascii="Times New Roman" w:hAnsi="Times New Roman" w:cs="Times"/>
+        </w:rPr>
+        <w:t xml:space="preserve"> Yelp) </w:t>
+      </w:r>
+      <w:r>
+        <w:rPr>
+          <w:rFonts w:ascii="Times New Roman" w:hAnsi="Times New Roman" w:cs="Times"/>
+        </w:rPr>
+        <w:t xml:space="preserve">does not necessarily lead </w:t>
+      </w:r>
+      <w:r>
+        <w:rPr>
+          <w:rFonts w:ascii="Times New Roman" w:hAnsi="Times New Roman" w:cs="Times"/>
+        </w:rPr>
+        <w:t>searching users</w:t>
+      </w:r>
+      <w:r>
+        <w:rPr>
+          <w:rFonts w:ascii="Times New Roman" w:hAnsi="Times New Roman" w:cs="Times"/>
+        </w:rPr>
+        <w:t xml:space="preserve"> to </w:t>
+      </w:r>
+      <w:r>
+        <w:rPr>
+          <w:rFonts w:ascii="Times New Roman" w:hAnsi="Times New Roman" w:cs="Times"/>
+        </w:rPr>
+        <w:t>activities</w:t>
+      </w:r>
+      <w:r>
+        <w:rPr>
+          <w:rFonts w:ascii="Times New Roman" w:hAnsi="Times New Roman" w:cs="Times"/>
+        </w:rPr>
+        <w:t xml:space="preserve"> they’ll enjoy</w:t>
+      </w:r>
+      <w:r>
+        <w:rPr>
+          <w:rFonts w:ascii="Times New Roman" w:hAnsi="Times New Roman" w:cs="Times"/>
+        </w:rPr>
+        <w:t xml:space="preserve">. Specific interests / parameters can drastically change the recommendation. </w:t>
+      </w:r>
+      <w:r>
+        <w:rPr>
+          <w:rFonts w:ascii="Times New Roman" w:hAnsi="Times New Roman" w:cs="Times"/>
+        </w:rPr>
+        <w:t>Thus we plan to make recommendations based on ratings of similar types of activities.</w:t>
+      </w:r>
+      <w:r>
+        <w:rPr>
+          <w:rFonts w:ascii="Times New Roman" w:hAnsi="Times New Roman" w:cs="Times"/>
+        </w:rPr>
+        <w:t xml:space="preserve"> </w:t>
       </w:r>
     </w:p>
     <w:p>
@@ -611,177 +377,17 @@
         <w:spacing w:after="280"/>
         <w:rPr>
           <w:rFonts w:ascii="Times New Roman" w:hAnsi="Times New Roman" w:cs="Times"/>
-        </w:rPr>
-      </w:pPr>
-      <w:r>
-        <w:rPr>
-          <w:rFonts w:ascii="Times New Roman" w:hAnsi="Times New Roman" w:cs="Times"/>
-          <w:bCs/>
-        </w:rPr>
-        <w:t>Ideally, we would be able to populate our databas</w:t>
-      </w:r>
-      <w:r>
-        <w:rPr>
-          <w:rFonts w:ascii="Times New Roman" w:hAnsi="Times New Roman" w:cs="Times"/>
-          <w:bCs/>
-        </w:rPr>
-        <w:t>es with</w:t>
-      </w:r>
-      <w:r>
-        <w:rPr>
-          <w:rFonts w:ascii="Times New Roman" w:hAnsi="Times New Roman" w:cs="Times"/>
-          <w:bCs/>
-        </w:rPr>
-        <w:t xml:space="preserve"> real</w:t>
-      </w:r>
-      <w:r>
-        <w:rPr>
-          <w:rFonts w:ascii="Times New Roman" w:hAnsi="Times New Roman" w:cs="Times"/>
-          <w:bCs/>
-        </w:rPr>
-        <w:t xml:space="preserve"> user data in real life. </w:t>
-      </w:r>
-      <w:r>
-        <w:rPr>
-          <w:rFonts w:ascii="Times New Roman" w:hAnsi="Times New Roman" w:cs="Times"/>
-          <w:bCs/>
-        </w:rPr>
-        <w:t>To this end, we’re creating a website that is slowly being populated. In order to evaluate our model, we can leverage exist</w:t>
-      </w:r>
-      <w:r>
-        <w:rPr>
-          <w:rFonts w:ascii="Times New Roman" w:hAnsi="Times New Roman" w:cs="Times"/>
-          <w:bCs/>
-        </w:rPr>
-        <w:t xml:space="preserve">ing ratings and information in </w:t>
-      </w:r>
-      <w:r>
-        <w:rPr>
-          <w:rFonts w:ascii="Times New Roman" w:hAnsi="Times New Roman" w:cs="Times"/>
-          <w:bCs/>
-        </w:rPr>
-        <w:t xml:space="preserve">internet databases (including Yelp, Google and FourSquare) to “seed” our databases with ratings. In order to do this, we’re going to create a web-crawler that will scrape businesses and user ratings from existing </w:t>
-      </w:r>
-      <w:r>
-        <w:rPr>
-          <w:rFonts w:ascii="Times New Roman" w:hAnsi="Times New Roman" w:cs="Times"/>
-          <w:bCs/>
-        </w:rPr>
-        <w:t>internet</w:t>
-      </w:r>
-      <w:r>
-        <w:rPr>
-          <w:rFonts w:ascii="Times New Roman" w:hAnsi="Times New Roman" w:cs="Times"/>
-          <w:bCs/>
-        </w:rPr>
-        <w:t xml:space="preserve"> database. For each internet database, we will translate their rating system to ours (we intend to</w:t>
-      </w:r>
-      <w:r>
-        <w:rPr>
-          <w:rFonts w:ascii="Times New Roman" w:hAnsi="Times New Roman" w:cs="Times"/>
-          <w:bCs/>
-        </w:rPr>
-        <w:t xml:space="preserve"> use a like / dislike approach) and insert the data a</w:t>
-      </w:r>
-      <w:r>
-        <w:rPr>
-          <w:rFonts w:ascii="Times New Roman" w:hAnsi="Times New Roman" w:cs="Times"/>
-          <w:bCs/>
-        </w:rPr>
-        <w:t>s if we had collected it ourselves</w:t>
-      </w:r>
-      <w:r>
-        <w:rPr>
-          <w:rFonts w:ascii="Times New Roman" w:hAnsi="Times New Roman" w:cs="Times"/>
-          <w:bCs/>
-        </w:rPr>
-        <w:t>.</w:t>
-      </w:r>
-      <w:r>
-        <w:rPr>
-          <w:rStyle w:val="FootnoteReference"/>
-          <w:rFonts w:ascii="Times New Roman" w:hAnsi="Times New Roman" w:cs="Times"/>
-          <w:bCs/>
-        </w:rPr>
-        <w:footnoteReference w:id="1"/>
-      </w:r>
-      <w:r>
-        <w:rPr>
-          <w:rFonts w:ascii="Times New Roman" w:hAnsi="Times New Roman" w:cs="Times"/>
-          <w:bCs/>
-        </w:rPr>
-        <w:t xml:space="preserve"> This will be customized for each database, but since there are only a couple </w:t>
-      </w:r>
-      <w:r>
-        <w:rPr>
-          <w:rFonts w:ascii="Times New Roman" w:hAnsi="Times New Roman" w:cs="Times"/>
-          <w:bCs/>
-        </w:rPr>
-        <w:t>of possible rating systems (</w:t>
-      </w:r>
-      <w:r>
-        <w:rPr>
-          <w:rFonts w:ascii="Times New Roman" w:hAnsi="Times New Roman" w:cs="Times"/>
-          <w:bCs/>
-        </w:rPr>
-        <w:t>and most use a 5-star approach</w:t>
-      </w:r>
-      <w:r>
-        <w:rPr>
-          <w:rFonts w:ascii="Times New Roman" w:hAnsi="Times New Roman" w:cs="Times"/>
-          <w:bCs/>
-        </w:rPr>
-        <w:t>)</w:t>
-      </w:r>
-      <w:r>
-        <w:rPr>
-          <w:rFonts w:ascii="Times New Roman" w:hAnsi="Times New Roman" w:cs="Times"/>
-          <w:bCs/>
-        </w:rPr>
-        <w:t xml:space="preserve">, this is fairly simple. </w:t>
-      </w:r>
-      <w:r>
-        <w:rPr>
-          <w:rFonts w:ascii="Times New Roman" w:hAnsi="Times New Roman" w:cs="Times"/>
-          <w:bCs/>
-        </w:rPr>
-        <w:t xml:space="preserve">We can evaluate on, essentially, an arbitrary number of users / businesses. To start, we’ll evaluate on several dozen users / businesses, refine the model, </w:t>
-      </w:r>
-      <w:r>
-        <w:rPr>
-          <w:rFonts w:ascii="Times New Roman" w:hAnsi="Times New Roman" w:cs="Times"/>
-          <w:bCs/>
-        </w:rPr>
-        <w:t>and then</w:t>
-      </w:r>
-      <w:r>
-        <w:rPr>
-          <w:rFonts w:ascii="Times New Roman" w:hAnsi="Times New Roman" w:cs="Times"/>
-          <w:bCs/>
-        </w:rPr>
-        <w:t xml:space="preserve"> </w:t>
-      </w:r>
-      <w:r>
-        <w:rPr>
-          <w:rFonts w:ascii="Times New Roman" w:hAnsi="Times New Roman" w:cs="Times"/>
-          <w:bCs/>
-        </w:rPr>
-        <w:t>c</w:t>
-      </w:r>
-      <w:r>
-        <w:rPr>
-          <w:rFonts w:ascii="Times New Roman" w:hAnsi="Times New Roman" w:cs="Times"/>
-          <w:bCs/>
-        </w:rPr>
-        <w:t xml:space="preserve">ontinually expand until we feel the results are indicative of a realistic workload (we estimate this </w:t>
-      </w:r>
-      <w:r>
-        <w:rPr>
-          <w:rFonts w:ascii="Times New Roman" w:hAnsi="Times New Roman" w:cs="Times"/>
-          <w:bCs/>
-        </w:rPr>
-        <w:lastRenderedPageBreak/>
-        <w:t>will be around several thousand users and businesses).</w:t>
+          <w:b/>
+          <w:bCs/>
+        </w:rPr>
+      </w:pPr>
+      <w:r>
+        <w:rPr>
+          <w:rFonts w:ascii="Times New Roman" w:hAnsi="Times New Roman" w:cs="Times"/>
+          <w:b/>
+          <w:bCs/>
+        </w:rPr>
+        <w:t>Data</w:t>
       </w:r>
     </w:p>
     <w:p>
@@ -797,17 +403,190 @@
         <w:spacing w:after="280"/>
         <w:rPr>
           <w:rFonts w:ascii="Times New Roman" w:hAnsi="Times New Roman" w:cs="Times"/>
-          <w:b/>
-          <w:bCs/>
-        </w:rPr>
-      </w:pPr>
-      <w:r>
-        <w:rPr>
-          <w:rFonts w:ascii="Times New Roman" w:hAnsi="Times New Roman" w:cs="Times"/>
-          <w:b/>
-          <w:bCs/>
-        </w:rPr>
-        <w:t xml:space="preserve">Methods </w:t>
+        </w:rPr>
+      </w:pPr>
+      <w:r>
+        <w:rPr>
+          <w:rFonts w:ascii="Times New Roman" w:hAnsi="Times New Roman" w:cs="Times"/>
+          <w:bCs/>
+        </w:rPr>
+        <w:t>Ideally, we would be able to populate our databas</w:t>
+      </w:r>
+      <w:r>
+        <w:rPr>
+          <w:rFonts w:ascii="Times New Roman" w:hAnsi="Times New Roman" w:cs="Times"/>
+          <w:bCs/>
+        </w:rPr>
+        <w:t>es with</w:t>
+      </w:r>
+      <w:r>
+        <w:rPr>
+          <w:rFonts w:ascii="Times New Roman" w:hAnsi="Times New Roman" w:cs="Times"/>
+          <w:bCs/>
+        </w:rPr>
+        <w:t xml:space="preserve"> real</w:t>
+      </w:r>
+      <w:r>
+        <w:rPr>
+          <w:rFonts w:ascii="Times New Roman" w:hAnsi="Times New Roman" w:cs="Times"/>
+          <w:bCs/>
+        </w:rPr>
+        <w:t xml:space="preserve"> user data</w:t>
+      </w:r>
+      <w:r>
+        <w:rPr>
+          <w:rFonts w:ascii="Times New Roman" w:hAnsi="Times New Roman" w:cs="Times"/>
+          <w:bCs/>
+        </w:rPr>
+        <w:t xml:space="preserve">. </w:t>
+      </w:r>
+      <w:r>
+        <w:rPr>
+          <w:rFonts w:ascii="Times New Roman" w:hAnsi="Times New Roman" w:cs="Times"/>
+          <w:bCs/>
+        </w:rPr>
+        <w:t>To this end, we’re creating a website that is slowly being populated. In order to evaluate our model, we can leverage exist</w:t>
+      </w:r>
+      <w:r>
+        <w:rPr>
+          <w:rFonts w:ascii="Times New Roman" w:hAnsi="Times New Roman" w:cs="Times"/>
+          <w:bCs/>
+        </w:rPr>
+        <w:t xml:space="preserve">ing ratings and information in </w:t>
+      </w:r>
+      <w:r>
+        <w:rPr>
+          <w:rFonts w:ascii="Times New Roman" w:hAnsi="Times New Roman" w:cs="Times"/>
+          <w:bCs/>
+        </w:rPr>
+        <w:t xml:space="preserve">internet databases (including Yelp, Google and FourSquare) to “seed” our databases with ratings. In order to do this, we’re going to create a web-crawler that will scrape businesses and user ratings from existing </w:t>
+      </w:r>
+      <w:r>
+        <w:rPr>
+          <w:rFonts w:ascii="Times New Roman" w:hAnsi="Times New Roman" w:cs="Times"/>
+          <w:bCs/>
+        </w:rPr>
+        <w:t>internet</w:t>
+      </w:r>
+      <w:r>
+        <w:rPr>
+          <w:rFonts w:ascii="Times New Roman" w:hAnsi="Times New Roman" w:cs="Times"/>
+          <w:bCs/>
+        </w:rPr>
+        <w:t xml:space="preserve"> database. For each internet database, we will translate their rating system to ours (we intend to</w:t>
+      </w:r>
+      <w:r>
+        <w:rPr>
+          <w:rFonts w:ascii="Times New Roman" w:hAnsi="Times New Roman" w:cs="Times"/>
+          <w:bCs/>
+        </w:rPr>
+        <w:t xml:space="preserve"> use a like / dislike approach</w:t>
+      </w:r>
+      <w:r>
+        <w:rPr>
+          <w:rFonts w:ascii="Times New Roman" w:hAnsi="Times New Roman" w:cs="Times"/>
+          <w:bCs/>
+        </w:rPr>
+        <w:t>, but an X star rating system is also something we might explore</w:t>
+      </w:r>
+      <w:r>
+        <w:rPr>
+          <w:rFonts w:ascii="Times New Roman" w:hAnsi="Times New Roman" w:cs="Times"/>
+          <w:bCs/>
+        </w:rPr>
+        <w:t>) and insert the data a</w:t>
+      </w:r>
+      <w:r>
+        <w:rPr>
+          <w:rFonts w:ascii="Times New Roman" w:hAnsi="Times New Roman" w:cs="Times"/>
+          <w:bCs/>
+        </w:rPr>
+        <w:t>s if we had collected it ourselves</w:t>
+      </w:r>
+      <w:r>
+        <w:rPr>
+          <w:rFonts w:ascii="Times New Roman" w:hAnsi="Times New Roman" w:cs="Times"/>
+          <w:bCs/>
+        </w:rPr>
+        <w:t>.</w:t>
+      </w:r>
+      <w:r>
+        <w:rPr>
+          <w:rStyle w:val="FootnoteReference"/>
+          <w:rFonts w:ascii="Times New Roman" w:hAnsi="Times New Roman" w:cs="Times"/>
+          <w:bCs/>
+        </w:rPr>
+        <w:footnoteReference w:id="1"/>
+      </w:r>
+      <w:r>
+        <w:rPr>
+          <w:rFonts w:ascii="Times New Roman" w:hAnsi="Times New Roman" w:cs="Times"/>
+          <w:bCs/>
+        </w:rPr>
+        <w:t xml:space="preserve"> This will be customized for each database, but since there are only a couple </w:t>
+      </w:r>
+      <w:r>
+        <w:rPr>
+          <w:rFonts w:ascii="Times New Roman" w:hAnsi="Times New Roman" w:cs="Times"/>
+          <w:bCs/>
+        </w:rPr>
+        <w:t>of possible rating systems (</w:t>
+      </w:r>
+      <w:r>
+        <w:rPr>
+          <w:rFonts w:ascii="Times New Roman" w:hAnsi="Times New Roman" w:cs="Times"/>
+          <w:bCs/>
+        </w:rPr>
+        <w:t>and most use a 5-star approach</w:t>
+      </w:r>
+      <w:r>
+        <w:rPr>
+          <w:rFonts w:ascii="Times New Roman" w:hAnsi="Times New Roman" w:cs="Times"/>
+          <w:bCs/>
+        </w:rPr>
+        <w:t>)</w:t>
+      </w:r>
+      <w:r>
+        <w:rPr>
+          <w:rFonts w:ascii="Times New Roman" w:hAnsi="Times New Roman" w:cs="Times"/>
+          <w:bCs/>
+        </w:rPr>
+        <w:t xml:space="preserve">, this is fairly simple. </w:t>
+      </w:r>
+      <w:r>
+        <w:rPr>
+          <w:rFonts w:ascii="Times New Roman" w:hAnsi="Times New Roman" w:cs="Times"/>
+          <w:bCs/>
+        </w:rPr>
+        <w:t xml:space="preserve">We can evaluate on, essentially, an arbitrary number of users / businesses. To start, we’ll evaluate on several dozen users / businesses, refine the model, </w:t>
+      </w:r>
+      <w:r>
+        <w:rPr>
+          <w:rFonts w:ascii="Times New Roman" w:hAnsi="Times New Roman" w:cs="Times"/>
+          <w:bCs/>
+        </w:rPr>
+        <w:t>and then</w:t>
+      </w:r>
+      <w:r>
+        <w:rPr>
+          <w:rFonts w:ascii="Times New Roman" w:hAnsi="Times New Roman" w:cs="Times"/>
+          <w:bCs/>
+        </w:rPr>
+        <w:t xml:space="preserve"> </w:t>
+      </w:r>
+      <w:r>
+        <w:rPr>
+          <w:rFonts w:ascii="Times New Roman" w:hAnsi="Times New Roman" w:cs="Times"/>
+          <w:bCs/>
+        </w:rPr>
+        <w:t>c</w:t>
+      </w:r>
+      <w:r>
+        <w:rPr>
+          <w:rFonts w:ascii="Times New Roman" w:hAnsi="Times New Roman" w:cs="Times"/>
+          <w:bCs/>
+        </w:rPr>
+        <w:t>ontinually expand until we feel the results are indicative of a realistic workload (we estimate this will be around several thousand users and businesses).</w:t>
       </w:r>
     </w:p>
     <w:p>
@@ -833,6 +612,32 @@
           <w:b/>
           <w:bCs/>
         </w:rPr>
+        <w:t xml:space="preserve">Methods </w:t>
+      </w:r>
+    </w:p>
+    <w:p>
+      <w:pPr>
+        <w:widowControl w:val="0"/>
+        <w:tabs>
+          <w:tab w:val="left" w:pos="220"/>
+          <w:tab w:val="left" w:pos="720"/>
+        </w:tabs>
+        <w:autoSpaceDE w:val="0"/>
+        <w:autoSpaceDN w:val="0"/>
+        <w:adjustRightInd w:val="0"/>
+        <w:spacing w:after="280"/>
+        <w:rPr>
+          <w:rFonts w:ascii="Times New Roman" w:hAnsi="Times New Roman" w:cs="Times"/>
+          <w:b/>
+          <w:bCs/>
+        </w:rPr>
+      </w:pPr>
+      <w:r>
+        <w:rPr>
+          <w:rFonts w:ascii="Times New Roman" w:hAnsi="Times New Roman" w:cs="Times"/>
+          <w:b/>
+          <w:bCs/>
+        </w:rPr>
         <w:t>Evaluation</w:t>
       </w:r>
     </w:p>
@@ -842,18 +647,133 @@
           <w:rFonts w:ascii="Times New Roman" w:hAnsi="Times New Roman"/>
         </w:rPr>
       </w:pPr>
-    </w:p>
-    <w:p>
-      <w:pPr>
-        <w:rPr>
-          <w:rFonts w:ascii="Times New Roman" w:hAnsi="Times New Roman"/>
-        </w:rPr>
-      </w:pPr>
+      <w:r>
+        <w:rPr>
+          <w:rFonts w:ascii="Times New Roman" w:hAnsi="Times New Roman"/>
+        </w:rPr>
+        <w:t xml:space="preserve">To </w:t>
+      </w:r>
+      <w:r>
+        <w:rPr>
+          <w:rFonts w:ascii="Times New Roman" w:hAnsi="Times New Roman"/>
+        </w:rPr>
+        <w:t>evaluate our project, we will employ the methods discussed in class. More concretely, we plan to keep 20% of the dataset as a testing set</w:t>
+      </w:r>
+      <w:r>
+        <w:rPr>
+          <w:rFonts w:ascii="Times New Roman" w:hAnsi="Times New Roman"/>
+        </w:rPr>
+        <w:t>. The model will then be fit using five fold cross validation on the remaining 80% of the data.</w:t>
+      </w:r>
+    </w:p>
+    <w:p>
+      <w:pPr>
+        <w:rPr>
+          <w:rFonts w:ascii="Times New Roman" w:hAnsi="Times New Roman"/>
+        </w:rPr>
+      </w:pPr>
+    </w:p>
+    <w:p>
+      <w:pPr>
+        <w:rPr>
+          <w:rFonts w:ascii="Times New Roman" w:hAnsi="Times New Roman"/>
+        </w:rPr>
+      </w:pPr>
+      <w:r>
+        <w:rPr>
+          <w:rFonts w:ascii="Times New Roman" w:hAnsi="Times New Roman"/>
+        </w:rPr>
+        <w:t>The natural measure of success is how well we can predict the held out users ratings of the various places and activities in the data set.</w:t>
+      </w:r>
+    </w:p>
+    <w:p>
+      <w:pPr>
+        <w:rPr>
+          <w:rFonts w:ascii="Times New Roman" w:hAnsi="Times New Roman"/>
+        </w:rPr>
+      </w:pPr>
+    </w:p>
+    <w:p>
+      <w:pPr>
+        <w:rPr>
+          <w:rFonts w:ascii="Times New Roman" w:hAnsi="Times New Roman"/>
+          <w:b/>
+        </w:rPr>
+      </w:pPr>
+      <w:r>
+        <w:rPr>
+          <w:rFonts w:ascii="Times New Roman" w:hAnsi="Times New Roman"/>
+          <w:b/>
+        </w:rPr>
+        <w:t>Contingency Plan</w:t>
+      </w:r>
+    </w:p>
+    <w:p>
+      <w:pPr>
+        <w:rPr>
+          <w:rFonts w:ascii="Times New Roman" w:hAnsi="Times New Roman"/>
+          <w:b/>
+        </w:rPr>
+      </w:pPr>
+    </w:p>
+    <w:p>
+      <w:pPr>
+        <w:rPr>
+          <w:rFonts w:ascii="Times New Roman" w:hAnsi="Times New Roman"/>
+        </w:rPr>
+      </w:pPr>
+      <w:r>
+        <w:rPr>
+          <w:rFonts w:ascii="Times New Roman" w:hAnsi="Times New Roman"/>
+        </w:rPr>
+        <w:t xml:space="preserve">If scraping the various sites proves to be too difficult, we have </w:t>
+      </w:r>
+      <w:r>
+        <w:rPr>
+          <w:rFonts w:ascii="Times New Roman" w:hAnsi="Times New Roman"/>
+        </w:rPr>
+        <w:t>a few options for gathering the data.</w:t>
+      </w:r>
+    </w:p>
+    <w:p>
+      <w:pPr>
+        <w:pStyle w:val="ListParagraph"/>
+        <w:numPr>
+          <w:ilvl w:val="0"/>
+          <w:numId w:val="4"/>
+        </w:numPr>
+        <w:rPr>
+          <w:rFonts w:ascii="Times New Roman" w:hAnsi="Times New Roman"/>
+        </w:rPr>
+      </w:pPr>
+      <w:r>
+        <w:rPr>
+          <w:rFonts w:ascii="Times New Roman" w:hAnsi="Times New Roman"/>
+        </w:rPr>
+        <w:t>We can generate data by creating classes of people with various levels of ratings for different business types, then generate a dataset by randomly selecting a user class and filling in ratings by adding a Gaussian term to the base rating level.</w:t>
+      </w:r>
+    </w:p>
+    <w:p>
+      <w:pPr>
+        <w:pStyle w:val="ListParagraph"/>
+        <w:numPr>
+          <w:ilvl w:val="0"/>
+          <w:numId w:val="4"/>
+        </w:numPr>
+        <w:rPr>
+          <w:rFonts w:ascii="Times New Roman" w:hAnsi="Times New Roman"/>
+        </w:rPr>
+      </w:pPr>
+      <w:r>
+        <w:rPr>
+          <w:rFonts w:ascii="Times New Roman" w:hAnsi="Times New Roman"/>
+        </w:rPr>
+        <w:t>Generate the data using real people (friends, families, victims) or potentially something like Amazon’s Mechanical Turk</w:t>
+      </w:r>
     </w:p>
     <w:sectPr>
       <w:pgSz w:w="12240" w:h="15840"/>
-      <w:pgMar w:top="1440" w:right="1800" w:bottom="1440" w:left="1800" w:header="720" w:footer="720" w:gutter="0"/>
-      <w:cols w:space="720"/>
+      <w:pgMar w:top="1440" w:right="1800" w:bottom="1440" w:left="1800" w:gutter="0"/>
       <w:docGrid w:linePitch="360"/>
     </w:sectPr>
   </w:body>
@@ -861,7 +781,7 @@
 </file>
 
 <file path=word/endnotes.xml><?xml version="1.0" encoding="utf-8"?>
-<w:endnotes xmlns:wpc="http://schemas.microsoft.com/office/word/2010/wordprocessingCanvas" xmlns:mo="http://schemas.microsoft.com/office/mac/office/2008/main" xmlns:mc="http://schemas.openxmlformats.org/markup-compatibility/2006" xmlns:mv="urn:schemas-microsoft-com:mac:vml" xmlns:o="urn:schemas-microsoft-com:office:office" xmlns:r="http://schemas.openxmlformats.org/officeDocument/2006/relationships" xmlns:m="http://schemas.openxmlformats.org/officeDocument/2006/math" xmlns:v="urn:schemas-microsoft-com:vml" xmlns:wp14="http://schemas.microsoft.com/office/word/2010/wordprocessingDrawing" xmlns:wp="http://schemas.openxmlformats.org/drawingml/2006/wordprocessingDrawing" xmlns:w10="urn:schemas-microsoft-com:office:word" xmlns:w="http://schemas.openxmlformats.org/wordprocessingml/2006/main" xmlns:w14="http://schemas.microsoft.com/office/word/2010/wordml" xmlns:wpg="http://schemas.microsoft.com/office/word/2010/wordprocessingGroup" xmlns:wpi="http://schemas.microsoft.com/office/word/2010/wordprocessingInk" xmlns:wne="http://schemas.microsoft.com/office/word/2006/wordml" xmlns:wps="http://schemas.microsoft.com/office/word/2010/wordprocessingShape" mc:Ignorable="w14 wp14">
+<w:endnotes xmlns:mo="http://schemas.microsoft.com/office/mac/office/2008/main" xmlns:ve="http://schemas.openxmlformats.org/markup-compatibility/2006" xmlns:mv="urn:schemas-microsoft-com:mac:vml" xmlns:o="urn:schemas-microsoft-com:office:office" xmlns:r="http://schemas.openxmlformats.org/officeDocument/2006/relationships" xmlns:m="http://schemas.openxmlformats.org/officeDocument/2006/math" xmlns:v="urn:schemas-microsoft-com:vml" xmlns:wp="http://schemas.openxmlformats.org/drawingml/2006/wordprocessingDrawing" xmlns:w10="urn:schemas-microsoft-com:office:word" xmlns:w="http://schemas.openxmlformats.org/wordprocessingml/2006/main" xmlns:wne="http://schemas.microsoft.com/office/word/2006/wordml">
   <w:endnote w:type="separator" w:id="-1">
     <w:p>
       <w:r>
@@ -880,7 +800,7 @@
 </file>
 
 <file path=word/footnotes.xml><?xml version="1.0" encoding="utf-8"?>
-<w:footnotes xmlns:wpc="http://schemas.microsoft.com/office/word/2010/wordprocessingCanvas" xmlns:mo="http://schemas.microsoft.com/office/mac/office/2008/main" xmlns:mc="http://schemas.openxmlformats.org/markup-compatibility/2006" xmlns:mv="urn:schemas-microsoft-com:mac:vml" xmlns:o="urn:schemas-microsoft-com:office:office" xmlns:r="http://schemas.openxmlformats.org/officeDocument/2006/relationships" xmlns:m="http://schemas.openxmlformats.org/officeDocument/2006/math" xmlns:v="urn:schemas-microsoft-com:vml" xmlns:wp14="http://schemas.microsoft.com/office/word/2010/wordprocessingDrawing" xmlns:wp="http://schemas.openxmlformats.org/drawingml/2006/wordprocessingDrawing" xmlns:w10="urn:schemas-microsoft-com:office:word" xmlns:w="http://schemas.openxmlformats.org/wordprocessingml/2006/main" xmlns:w14="http://schemas.microsoft.com/office/word/2010/wordml" xmlns:wpg="http://schemas.microsoft.com/office/word/2010/wordprocessingGroup" xmlns:wpi="http://schemas.microsoft.com/office/word/2010/wordprocessingInk" xmlns:wne="http://schemas.microsoft.com/office/word/2006/wordml" xmlns:wps="http://schemas.microsoft.com/office/word/2010/wordprocessingShape" mc:Ignorable="w14 wp14">
+<w:footnotes xmlns:mo="http://schemas.microsoft.com/office/mac/office/2008/main" xmlns:ve="http://schemas.openxmlformats.org/markup-compatibility/2006" xmlns:mv="urn:schemas-microsoft-com:mac:vml" xmlns:o="urn:schemas-microsoft-com:office:office" xmlns:r="http://schemas.openxmlformats.org/officeDocument/2006/relationships" xmlns:m="http://schemas.openxmlformats.org/officeDocument/2006/math" xmlns:v="urn:schemas-microsoft-com:vml" xmlns:wp="http://schemas.openxmlformats.org/drawingml/2006/wordprocessingDrawing" xmlns:w10="urn:schemas-microsoft-com:office:word" xmlns:w="http://schemas.openxmlformats.org/wordprocessingml/2006/main" xmlns:wne="http://schemas.microsoft.com/office/word/2006/wordml">
   <w:footnote w:type="separator" w:id="-1">
     <w:p>
       <w:r>
@@ -945,7 +865,7 @@
 </file>
 
 <file path=word/numbering.xml><?xml version="1.0" encoding="utf-8"?>
-<w:numbering xmlns:wpc="http://schemas.microsoft.com/office/word/2010/wordprocessingCanvas" xmlns:mo="http://schemas.microsoft.com/office/mac/office/2008/main" xmlns:mc="http://schemas.openxmlformats.org/markup-compatibility/2006" xmlns:mv="urn:schemas-microsoft-com:mac:vml" xmlns:o="urn:schemas-microsoft-com:office:office" xmlns:r="http://schemas.openxmlformats.org/officeDocument/2006/relationships" xmlns:m="http://schemas.openxmlformats.org/officeDocument/2006/math" xmlns:v="urn:schemas-microsoft-com:vml" xmlns:wp14="http://schemas.microsoft.com/office/word/2010/wordprocessingDrawing" xmlns:wp="http://schemas.openxmlformats.org/drawingml/2006/wordprocessingDrawing" xmlns:w10="urn:schemas-microsoft-com:office:word" xmlns:w="http://schemas.openxmlformats.org/wordprocessingml/2006/main" xmlns:w14="http://schemas.microsoft.com/office/word/2010/wordml" xmlns:wpg="http://schemas.microsoft.com/office/word/2010/wordprocessingGroup" xmlns:wpi="http://schemas.microsoft.com/office/word/2010/wordprocessingInk" xmlns:wne="http://schemas.microsoft.com/office/word/2006/wordml" xmlns:wps="http://schemas.microsoft.com/office/word/2010/wordprocessingShape" mc:Ignorable="w14 wp14">
+<w:numbering xmlns:mo="http://schemas.microsoft.com/office/mac/office/2008/main" xmlns:ve="http://schemas.openxmlformats.org/markup-compatibility/2006" xmlns:mv="urn:schemas-microsoft-com:mac:vml" xmlns:o="urn:schemas-microsoft-com:office:office" xmlns:r="http://schemas.openxmlformats.org/officeDocument/2006/relationships" xmlns:m="http://schemas.openxmlformats.org/officeDocument/2006/math" xmlns:v="urn:schemas-microsoft-com:vml" xmlns:wp="http://schemas.openxmlformats.org/drawingml/2006/wordprocessingDrawing" xmlns:w10="urn:schemas-microsoft-com:office:word" xmlns:w="http://schemas.openxmlformats.org/wordprocessingml/2006/main" xmlns:wne="http://schemas.microsoft.com/office/word/2006/wordml">
   <w:abstractNum w:abstractNumId="0">
     <w:nsid w:val="00000001"/>
     <w:multiLevelType w:val="hybridMultilevel"/>
@@ -1087,6 +1007,119 @@
     </w:lvl>
   </w:abstractNum>
   <w:abstractNum w:abstractNumId="2">
+    <w:nsid w:val="3BC10FA9"/>
+    <w:multiLevelType w:val="hybridMultilevel"/>
+    <w:tmpl w:val="D598AAB2"/>
+    <w:lvl w:ilvl="0" w:tplc="04090001">
+      <w:start w:val="1"/>
+      <w:numFmt w:val="bullet"/>
+      <w:lvlText w:val=""/>
+      <w:lvlJc w:val="left"/>
+      <w:pPr>
+        <w:ind w:left="720" w:hanging="360"/>
+      </w:pPr>
+      <w:rPr>
+        <w:rFonts w:ascii="Symbol" w:hAnsi="Symbol" w:hint="default"/>
+      </w:rPr>
+    </w:lvl>
+    <w:lvl w:ilvl="1" w:tplc="04090003" w:tentative="1">
+      <w:start w:val="1"/>
+      <w:numFmt w:val="bullet"/>
+      <w:lvlText w:val="o"/>
+      <w:lvlJc w:val="left"/>
+      <w:pPr>
+        <w:ind w:left="1440" w:hanging="360"/>
+      </w:pPr>
+      <w:rPr>
+        <w:rFonts w:ascii="Courier New" w:hAnsi="Courier New" w:hint="default"/>
+      </w:rPr>
+    </w:lvl>
+    <w:lvl w:ilvl="2" w:tplc="04090005" w:tentative="1">
+      <w:start w:val="1"/>
+      <w:numFmt w:val="bullet"/>
+      <w:lvlText w:val=""/>
+      <w:lvlJc w:val="left"/>
+      <w:pPr>
+        <w:ind w:left="2160" w:hanging="360"/>
+      </w:pPr>
+      <w:rPr>
+        <w:rFonts w:ascii="Wingdings" w:hAnsi="Wingdings" w:hint="default"/>
+      </w:rPr>
+    </w:lvl>
+    <w:lvl w:ilvl="3" w:tplc="04090001" w:tentative="1">
+      <w:start w:val="1"/>
+      <w:numFmt w:val="bullet"/>
+      <w:lvlText w:val=""/>
+      <w:lvlJc w:val="left"/>
+      <w:pPr>
+        <w:ind w:left="2880" w:hanging="360"/>
+      </w:pPr>
+      <w:rPr>
+        <w:rFonts w:ascii="Symbol" w:hAnsi="Symbol" w:hint="default"/>
+      </w:rPr>
+    </w:lvl>
+    <w:lvl w:ilvl="4" w:tplc="04090003" w:tentative="1">
+      <w:start w:val="1"/>
+      <w:numFmt w:val="bullet"/>
+      <w:lvlText w:val="o"/>
+      <w:lvlJc w:val="left"/>
+      <w:pPr>
+        <w:ind w:left="3600" w:hanging="360"/>
+      </w:pPr>
+      <w:rPr>
+        <w:rFonts w:ascii="Courier New" w:hAnsi="Courier New" w:hint="default"/>
+      </w:rPr>
+    </w:lvl>
+    <w:lvl w:ilvl="5" w:tplc="04090005" w:tentative="1">
+      <w:start w:val="1"/>
+      <w:numFmt w:val="bullet"/>
+      <w:lvlText w:val=""/>
+      <w:lvlJc w:val="left"/>
+      <w:pPr>
+        <w:ind w:left="4320" w:hanging="360"/>
+      </w:pPr>
+      <w:rPr>
+        <w:rFonts w:ascii="Wingdings" w:hAnsi="Wingdings" w:hint="default"/>
+      </w:rPr>
+    </w:lvl>
+    <w:lvl w:ilvl="6" w:tplc="04090001" w:tentative="1">
+      <w:start w:val="1"/>
+      <w:numFmt w:val="bullet"/>
+      <w:lvlText w:val=""/>
+      <w:lvlJc w:val="left"/>
+      <w:pPr>
+        <w:ind w:left="5040" w:hanging="360"/>
+      </w:pPr>
+      <w:rPr>
+        <w:rFonts w:ascii="Symbol" w:hAnsi="Symbol" w:hint="default"/>
+      </w:rPr>
+    </w:lvl>
+    <w:lvl w:ilvl="7" w:tplc="04090003" w:tentative="1">
+      <w:start w:val="1"/>
+      <w:numFmt w:val="bullet"/>
+      <w:lvlText w:val="o"/>
+      <w:lvlJc w:val="left"/>
+      <w:pPr>
+        <w:ind w:left="5760" w:hanging="360"/>
+      </w:pPr>
+      <w:rPr>
+        <w:rFonts w:ascii="Courier New" w:hAnsi="Courier New" w:hint="default"/>
+      </w:rPr>
+    </w:lvl>
+    <w:lvl w:ilvl="8" w:tplc="04090005" w:tentative="1">
+      <w:start w:val="1"/>
+      <w:numFmt w:val="bullet"/>
+      <w:lvlText w:val=""/>
+      <w:lvlJc w:val="left"/>
+      <w:pPr>
+        <w:ind w:left="6480" w:hanging="360"/>
+      </w:pPr>
+      <w:rPr>
+        <w:rFonts w:ascii="Wingdings" w:hAnsi="Wingdings" w:hint="default"/>
+      </w:rPr>
+    </w:lvl>
+  </w:abstractNum>
+  <w:abstractNum w:abstractNumId="3">
     <w:nsid w:val="6F4D2566"/>
     <w:multiLevelType w:val="hybridMultilevel"/>
     <w:tmpl w:val="F6CEBE00"/>
@@ -1176,16 +1209,19 @@
     <w:abstractNumId w:val="0"/>
   </w:num>
   <w:num w:numId="2">
-    <w:abstractNumId w:val="2"/>
+    <w:abstractNumId w:val="3"/>
   </w:num>
   <w:num w:numId="3">
     <w:abstractNumId w:val="1"/>
+  </w:num>
+  <w:num w:numId="4">
+    <w:abstractNumId w:val="2"/>
   </w:num>
 </w:numbering>
 </file>
 
 <file path=word/styles.xml><?xml version="1.0" encoding="utf-8"?>
-<w:styles xmlns:mc="http://schemas.openxmlformats.org/markup-compatibility/2006" xmlns:r="http://schemas.openxmlformats.org/officeDocument/2006/relationships" xmlns:w="http://schemas.openxmlformats.org/wordprocessingml/2006/main" xmlns:w14="http://schemas.microsoft.com/office/word/2010/wordml" mc:Ignorable="w14">
+<w:styles xmlns:r="http://schemas.openxmlformats.org/officeDocument/2006/relationships" xmlns:w="http://schemas.openxmlformats.org/wordprocessingml/2006/main">
   <w:docDefaults>
     <w:rPrDefault>
       <w:rPr>
@@ -1339,18 +1375,18 @@
   <w:style w:type="paragraph" w:default="1" w:styleId="Normal">
     <w:name w:val="Normal"/>
     <w:qFormat/>
+    <w:rsid w:val="0064705B"/>
   </w:style>
   <w:style w:type="character" w:default="1" w:styleId="DefaultParagraphFont">
     <w:name w:val="Default Paragraph Font"/>
-    <w:uiPriority w:val="1"/>
     <w:semiHidden/>
     <w:unhideWhenUsed/>
   </w:style>
   <w:style w:type="table" w:default="1" w:styleId="TableNormal">
     <w:name w:val="Normal Table"/>
-    <w:uiPriority w:val="99"/>
     <w:semiHidden/>
     <w:unhideWhenUsed/>
+    <w:qFormat/>
     <w:tblPr>
       <w:tblInd w:w="0" w:type="dxa"/>
       <w:tblCellMar>
@@ -1363,7 +1399,6 @@
   </w:style>
   <w:style w:type="numbering" w:default="1" w:styleId="NoList">
     <w:name w:val="No List"/>
-    <w:uiPriority w:val="99"/>
     <w:semiHidden/>
     <w:unhideWhenUsed/>
   </w:style>

</xml_diff>

<commit_message>
Added a paragraph describing what we'll include in final writeup
</commit_message>
<xml_diff>
--- a/docs/proposal.docx
+++ b/docs/proposal.docx
@@ -1,138 +1,198 @@
 
 <file path=word/document.xml><?xml version="1.0" encoding="utf-8"?>
-<w:document xmlns:mo="http://schemas.microsoft.com/office/mac/office/2008/main" xmlns:ve="http://schemas.openxmlformats.org/markup-compatibility/2006" xmlns:mv="urn:schemas-microsoft-com:mac:vml" xmlns:o="urn:schemas-microsoft-com:office:office" xmlns:r="http://schemas.openxmlformats.org/officeDocument/2006/relationships" xmlns:m="http://schemas.openxmlformats.org/officeDocument/2006/math" xmlns:v="urn:schemas-microsoft-com:vml" xmlns:wp="http://schemas.openxmlformats.org/drawingml/2006/wordprocessingDrawing" xmlns:w10="urn:schemas-microsoft-com:office:word" xmlns:w="http://schemas.openxmlformats.org/wordprocessingml/2006/main" xmlns:wne="http://schemas.microsoft.com/office/word/2006/wordml">
+<w:document xmlns:wpc="http://schemas.microsoft.com/office/word/2010/wordprocessingCanvas" xmlns:mo="http://schemas.microsoft.com/office/mac/office/2008/main" xmlns:mc="http://schemas.openxmlformats.org/markup-compatibility/2006" xmlns:mv="urn:schemas-microsoft-com:mac:vml" xmlns:o="urn:schemas-microsoft-com:office:office" xmlns:r="http://schemas.openxmlformats.org/officeDocument/2006/relationships" xmlns:m="http://schemas.openxmlformats.org/officeDocument/2006/math" xmlns:v="urn:schemas-microsoft-com:vml" xmlns:wp14="http://schemas.microsoft.com/office/word/2010/wordprocessingDrawing" xmlns:wp="http://schemas.openxmlformats.org/drawingml/2006/wordprocessingDrawing" xmlns:w10="urn:schemas-microsoft-com:office:word" xmlns:w="http://schemas.openxmlformats.org/wordprocessingml/2006/main" xmlns:w14="http://schemas.microsoft.com/office/word/2010/wordml" xmlns:wpg="http://schemas.microsoft.com/office/word/2010/wordprocessingGroup" xmlns:wpi="http://schemas.microsoft.com/office/word/2010/wordprocessingInk" xmlns:wne="http://schemas.microsoft.com/office/word/2006/wordml" xmlns:wps="http://schemas.microsoft.com/office/word/2010/wordprocessingShape" mc:Ignorable="w14 wp14">
   <w:body>
     <w:p>
       <w:pPr>
-        <w:rPr>
-          <w:rFonts w:ascii="Times New Roman" w:hAnsi="Times New Roman"/>
-        </w:rPr>
-      </w:pPr>
-      <w:r>
-        <w:rPr>
-          <w:rFonts w:ascii="Times New Roman" w:hAnsi="Times New Roman"/>
+        <w:jc w:val="both"/>
+        <w:rPr>
+          <w:rFonts w:ascii="Times" w:hAnsi="Times"/>
+        </w:rPr>
+      </w:pPr>
+      <w:r>
+        <w:rPr>
+          <w:rFonts w:ascii="Times" w:hAnsi="Times"/>
           <w:b/>
         </w:rPr>
         <w:t>COS 424 Project Proposal</w:t>
       </w:r>
       <w:r>
         <w:rPr>
-          <w:rFonts w:ascii="Times New Roman" w:hAnsi="Times New Roman"/>
+          <w:rFonts w:ascii="Times" w:hAnsi="Times"/>
           <w:b/>
         </w:rPr>
         <w:tab/>
       </w:r>
       <w:r>
         <w:rPr>
-          <w:rFonts w:ascii="Times New Roman" w:hAnsi="Times New Roman"/>
+          <w:rFonts w:ascii="Times" w:hAnsi="Times"/>
           <w:b/>
         </w:rPr>
         <w:tab/>
       </w:r>
       <w:r>
         <w:rPr>
-          <w:rFonts w:ascii="Times New Roman" w:hAnsi="Times New Roman"/>
+          <w:rFonts w:ascii="Times" w:hAnsi="Times"/>
           <w:b/>
         </w:rPr>
         <w:tab/>
       </w:r>
       <w:r>
         <w:rPr>
-          <w:rFonts w:ascii="Times New Roman" w:hAnsi="Times New Roman"/>
+          <w:rFonts w:ascii="Times" w:hAnsi="Times"/>
           <w:b/>
         </w:rPr>
         <w:tab/>
       </w:r>
       <w:r>
         <w:rPr>
-          <w:rFonts w:ascii="Times New Roman" w:hAnsi="Times New Roman"/>
+          <w:rFonts w:ascii="Times" w:hAnsi="Times"/>
           <w:b/>
         </w:rPr>
         <w:tab/>
       </w:r>
       <w:r>
         <w:rPr>
-          <w:rFonts w:ascii="Times New Roman" w:hAnsi="Times New Roman"/>
+          <w:rFonts w:ascii="Times" w:hAnsi="Times"/>
           <w:b/>
         </w:rPr>
         <w:tab/>
       </w:r>
       <w:r>
         <w:rPr>
-          <w:rFonts w:ascii="Times New Roman" w:hAnsi="Times New Roman"/>
+          <w:rFonts w:ascii="Times" w:hAnsi="Times"/>
           <w:b/>
         </w:rPr>
         <w:tab/>
       </w:r>
       <w:r>
         <w:rPr>
-          <w:rFonts w:ascii="Times New Roman" w:hAnsi="Times New Roman"/>
+          <w:rFonts w:ascii="Times" w:hAnsi="Times"/>
         </w:rPr>
         <w:t>4/6/2012</w:t>
       </w:r>
     </w:p>
     <w:p>
       <w:pPr>
-        <w:rPr>
-          <w:rFonts w:ascii="Times New Roman" w:hAnsi="Times New Roman"/>
-        </w:rPr>
-      </w:pPr>
-      <w:r>
-        <w:rPr>
-          <w:rFonts w:ascii="Times New Roman" w:hAnsi="Times New Roman"/>
+        <w:jc w:val="both"/>
+        <w:rPr>
+          <w:rFonts w:ascii="Times" w:hAnsi="Times"/>
+        </w:rPr>
+      </w:pPr>
+      <w:r>
+        <w:rPr>
+          <w:rFonts w:ascii="Times" w:hAnsi="Times"/>
           <w:i/>
         </w:rPr>
         <w:t>Members</w:t>
       </w:r>
       <w:r>
         <w:rPr>
-          <w:rFonts w:ascii="Times New Roman" w:hAnsi="Times New Roman"/>
-        </w:rPr>
-        <w:t>: Stephen Beard, Joey Dodds, Soumyadeep Ghosh</w:t>
-      </w:r>
-      <w:r>
-        <w:rPr>
-          <w:rFonts w:ascii="Times New Roman" w:hAnsi="Times New Roman"/>
-        </w:rPr>
-        <w:t>, Matt Zoufaly</w:t>
-      </w:r>
-    </w:p>
-    <w:p>
-      <w:pPr>
-        <w:rPr>
-          <w:rFonts w:ascii="Times New Roman" w:hAnsi="Times New Roman"/>
+          <w:rFonts w:ascii="Times" w:hAnsi="Times"/>
+        </w:rPr>
+        <w:t xml:space="preserve">: Stephen Beard, Joey </w:t>
+      </w:r>
+      <w:proofErr w:type="spellStart"/>
+      <w:r>
+        <w:rPr>
+          <w:rFonts w:ascii="Times" w:hAnsi="Times"/>
+        </w:rPr>
+        <w:t>Dodds</w:t>
+      </w:r>
+      <w:proofErr w:type="spellEnd"/>
+      <w:r>
+        <w:rPr>
+          <w:rFonts w:ascii="Times" w:hAnsi="Times"/>
+        </w:rPr>
+        <w:t xml:space="preserve">, </w:t>
+      </w:r>
+      <w:proofErr w:type="spellStart"/>
+      <w:r>
+        <w:rPr>
+          <w:rFonts w:ascii="Times" w:hAnsi="Times"/>
+        </w:rPr>
+        <w:t>Soumyadeep</w:t>
+      </w:r>
+      <w:proofErr w:type="spellEnd"/>
+      <w:r>
+        <w:rPr>
+          <w:rFonts w:ascii="Times" w:hAnsi="Times"/>
+        </w:rPr>
+        <w:t xml:space="preserve"> </w:t>
+      </w:r>
+      <w:proofErr w:type="spellStart"/>
+      <w:r>
+        <w:rPr>
+          <w:rFonts w:ascii="Times" w:hAnsi="Times"/>
+        </w:rPr>
+        <w:t>Ghosh</w:t>
+      </w:r>
+      <w:proofErr w:type="spellEnd"/>
+      <w:r>
+        <w:rPr>
+          <w:rFonts w:ascii="Times" w:hAnsi="Times"/>
+        </w:rPr>
+        <w:t xml:space="preserve">, </w:t>
+      </w:r>
+      <w:proofErr w:type="gramStart"/>
+      <w:r>
+        <w:rPr>
+          <w:rFonts w:ascii="Times" w:hAnsi="Times"/>
+        </w:rPr>
+        <w:t>Matt</w:t>
+      </w:r>
+      <w:proofErr w:type="gramEnd"/>
+      <w:r>
+        <w:rPr>
+          <w:rFonts w:ascii="Times" w:hAnsi="Times"/>
+        </w:rPr>
+        <w:t xml:space="preserve"> Zoufaly</w:t>
+      </w:r>
+    </w:p>
+    <w:p>
+      <w:pPr>
+        <w:jc w:val="both"/>
+        <w:rPr>
+          <w:rFonts w:ascii="Times" w:hAnsi="Times"/>
           <w:i/>
         </w:rPr>
       </w:pPr>
       <w:r>
         <w:rPr>
-          <w:rFonts w:ascii="Times New Roman" w:hAnsi="Times New Roman"/>
+          <w:rFonts w:ascii="Times" w:hAnsi="Times"/>
           <w:i/>
         </w:rPr>
         <w:t>Project Name</w:t>
       </w:r>
       <w:r>
         <w:rPr>
-          <w:rFonts w:ascii="Times New Roman" w:hAnsi="Times New Roman"/>
+          <w:rFonts w:ascii="Times" w:hAnsi="Times"/>
         </w:rPr>
         <w:t>:</w:t>
       </w:r>
       <w:r>
         <w:rPr>
-          <w:rFonts w:ascii="Times New Roman" w:hAnsi="Times New Roman"/>
+          <w:rFonts w:ascii="Times" w:hAnsi="Times"/>
           <w:i/>
         </w:rPr>
-        <w:t xml:space="preserve"> Nightout</w:t>
-      </w:r>
-    </w:p>
-    <w:p>
-      <w:pPr>
-        <w:rPr>
-          <w:rFonts w:ascii="Times New Roman" w:hAnsi="Times New Roman"/>
-        </w:rPr>
-      </w:pPr>
-      <w:bookmarkStart w:id="0" w:name="_GoBack"/>
-      <w:bookmarkEnd w:id="0"/>
+        <w:t xml:space="preserve"> </w:t>
+      </w:r>
+      <w:proofErr w:type="spellStart"/>
+      <w:r>
+        <w:rPr>
+          <w:rFonts w:ascii="Times" w:hAnsi="Times"/>
+        </w:rPr>
+        <w:t>Nightout</w:t>
+      </w:r>
+      <w:proofErr w:type="spellEnd"/>
+    </w:p>
+    <w:p>
+      <w:pPr>
+        <w:jc w:val="both"/>
+        <w:rPr>
+          <w:rFonts w:ascii="Times" w:hAnsi="Times"/>
+        </w:rPr>
+      </w:pPr>
     </w:p>
     <w:p>
       <w:pPr>
@@ -145,15 +205,16 @@
         <w:autoSpaceDN w:val="0"/>
         <w:adjustRightInd w:val="0"/>
         <w:spacing w:after="280"/>
-        <w:rPr>
-          <w:rFonts w:ascii="Times New Roman" w:hAnsi="Times New Roman" w:cs="Times"/>
+        <w:jc w:val="both"/>
+        <w:rPr>
+          <w:rFonts w:ascii="Times" w:hAnsi="Times" w:cs="Times"/>
           <w:b/>
           <w:bCs/>
         </w:rPr>
       </w:pPr>
       <w:r>
         <w:rPr>
-          <w:rFonts w:ascii="Times New Roman" w:hAnsi="Times New Roman" w:cs="Times"/>
+          <w:rFonts w:ascii="Times" w:hAnsi="Times" w:cs="Times"/>
           <w:b/>
           <w:bCs/>
         </w:rPr>
@@ -171,8 +232,15 @@
         <w:autoSpaceDN w:val="0"/>
         <w:adjustRightInd w:val="0"/>
         <w:spacing w:after="280"/>
-      </w:pPr>
-      <w:r>
+        <w:jc w:val="both"/>
+        <w:rPr>
+          <w:rFonts w:ascii="Times" w:hAnsi="Times"/>
+        </w:rPr>
+      </w:pPr>
+      <w:r>
+        <w:rPr>
+          <w:rFonts w:ascii="Times" w:hAnsi="Times"/>
+        </w:rPr>
         <w:t xml:space="preserve">Exploring where you are isn’t as easy as it sounds. Word of mouth combined with reviews from places like Google and Yelp help to find good places to eat and fun things to do. However, it would be nice to have a simpler approach: create an application that finds things for you to do based on your interests and tastes. </w:t>
       </w:r>
     </w:p>
@@ -187,32 +255,63 @@
         <w:autoSpaceDN w:val="0"/>
         <w:adjustRightInd w:val="0"/>
         <w:spacing w:after="280"/>
-      </w:pPr>
-      <w:r>
+        <w:jc w:val="both"/>
+        <w:rPr>
+          <w:rFonts w:ascii="Times" w:hAnsi="Times"/>
+        </w:rPr>
+      </w:pPr>
+      <w:r>
+        <w:rPr>
+          <w:rFonts w:ascii="Times" w:hAnsi="Times"/>
+        </w:rPr>
         <w:t xml:space="preserve">We propose a </w:t>
       </w:r>
       <w:r>
+        <w:rPr>
+          <w:rFonts w:ascii="Times" w:hAnsi="Times"/>
+        </w:rPr>
         <w:t xml:space="preserve">rating system for </w:t>
       </w:r>
       <w:r>
+        <w:rPr>
+          <w:rFonts w:ascii="Times" w:hAnsi="Times"/>
+        </w:rPr>
         <w:t>activities in your area. Essentially, an activity can be</w:t>
       </w:r>
       <w:r>
+        <w:rPr>
+          <w:rFonts w:ascii="Times" w:hAnsi="Times"/>
+        </w:rPr>
         <w:t xml:space="preserve"> anything ranging from </w:t>
       </w:r>
       <w:r>
+        <w:rPr>
+          <w:rFonts w:ascii="Times" w:hAnsi="Times"/>
+        </w:rPr>
         <w:t xml:space="preserve">a place to grab food, a </w:t>
       </w:r>
       <w:r>
+        <w:rPr>
+          <w:rFonts w:ascii="Times" w:hAnsi="Times"/>
+        </w:rPr>
         <w:t xml:space="preserve">place to go shopping, or a </w:t>
       </w:r>
       <w:r>
+        <w:rPr>
+          <w:rFonts w:ascii="Times" w:hAnsi="Times"/>
+        </w:rPr>
         <w:t xml:space="preserve">trip to a </w:t>
       </w:r>
       <w:r>
+        <w:rPr>
+          <w:rFonts w:ascii="Times" w:hAnsi="Times"/>
+        </w:rPr>
         <w:t>park</w:t>
       </w:r>
       <w:r>
+        <w:rPr>
+          <w:rFonts w:ascii="Times" w:hAnsi="Times"/>
+        </w:rPr>
         <w:t xml:space="preserve">. To put it simply, we’re going to combine a rating system from sites like Netflix with rating applications like Yelp. </w:t>
       </w:r>
     </w:p>
@@ -227,139 +326,140 @@
         <w:autoSpaceDN w:val="0"/>
         <w:adjustRightInd w:val="0"/>
         <w:spacing w:after="280"/>
-        <w:rPr>
-          <w:rFonts w:ascii="Times New Roman" w:hAnsi="Times New Roman" w:cs="Times"/>
-        </w:rPr>
-      </w:pPr>
-      <w:r>
-        <w:rPr>
-          <w:rFonts w:ascii="Times New Roman" w:hAnsi="Times New Roman" w:cs="Times"/>
+        <w:jc w:val="both"/>
+        <w:rPr>
+          <w:rFonts w:ascii="Times" w:hAnsi="Times" w:cs="Times"/>
+        </w:rPr>
+      </w:pPr>
+      <w:r>
+        <w:rPr>
+          <w:rFonts w:ascii="Times" w:hAnsi="Times" w:cs="Times"/>
         </w:rPr>
         <w:t>Fundamentally, p</w:t>
       </w:r>
       <w:r>
         <w:rPr>
-          <w:rFonts w:ascii="Times New Roman" w:hAnsi="Times New Roman" w:cs="Times"/>
+          <w:rFonts w:ascii="Times" w:hAnsi="Times" w:cs="Times"/>
         </w:rPr>
         <w:t xml:space="preserve">eople enjoy </w:t>
       </w:r>
       <w:r>
         <w:rPr>
-          <w:rFonts w:ascii="Times New Roman" w:hAnsi="Times New Roman" w:cs="Times"/>
+          <w:rFonts w:ascii="Times" w:hAnsi="Times" w:cs="Times"/>
         </w:rPr>
         <w:t xml:space="preserve">different </w:t>
       </w:r>
       <w:r>
         <w:rPr>
-          <w:rFonts w:ascii="Times New Roman" w:hAnsi="Times New Roman" w:cs="Times"/>
+          <w:rFonts w:ascii="Times" w:hAnsi="Times" w:cs="Times"/>
         </w:rPr>
         <w:t xml:space="preserve">types of </w:t>
       </w:r>
       <w:r>
         <w:rPr>
-          <w:rFonts w:ascii="Times New Roman" w:hAnsi="Times New Roman" w:cs="Times"/>
+          <w:rFonts w:ascii="Times" w:hAnsi="Times" w:cs="Times"/>
         </w:rPr>
         <w:t xml:space="preserve">things. </w:t>
       </w:r>
       <w:r>
         <w:rPr>
-          <w:rFonts w:ascii="Times New Roman" w:hAnsi="Times New Roman" w:cs="Times"/>
+          <w:rFonts w:ascii="Times" w:hAnsi="Times" w:cs="Times"/>
         </w:rPr>
         <w:t>So r</w:t>
       </w:r>
       <w:r>
         <w:rPr>
-          <w:rFonts w:ascii="Times New Roman" w:hAnsi="Times New Roman" w:cs="Times"/>
+          <w:rFonts w:ascii="Times" w:hAnsi="Times" w:cs="Times"/>
         </w:rPr>
         <w:t>ecommend</w:t>
       </w:r>
       <w:r>
         <w:rPr>
-          <w:rFonts w:ascii="Times New Roman" w:hAnsi="Times New Roman" w:cs="Times"/>
+          <w:rFonts w:ascii="Times" w:hAnsi="Times" w:cs="Times"/>
         </w:rPr>
         <w:t>ing</w:t>
       </w:r>
       <w:r>
         <w:rPr>
-          <w:rFonts w:ascii="Times New Roman" w:hAnsi="Times New Roman" w:cs="Times"/>
+          <w:rFonts w:ascii="Times" w:hAnsi="Times" w:cs="Times"/>
         </w:rPr>
         <w:t xml:space="preserve"> </w:t>
       </w:r>
       <w:r>
         <w:rPr>
-          <w:rFonts w:ascii="Times New Roman" w:hAnsi="Times New Roman" w:cs="Times"/>
+          <w:rFonts w:ascii="Times" w:hAnsi="Times" w:cs="Times"/>
         </w:rPr>
         <w:t xml:space="preserve">activities </w:t>
       </w:r>
       <w:r>
         <w:rPr>
-          <w:rFonts w:ascii="Times New Roman" w:hAnsi="Times New Roman" w:cs="Times"/>
+          <w:rFonts w:ascii="Times" w:hAnsi="Times" w:cs="Times"/>
         </w:rPr>
         <w:t xml:space="preserve">based on what “most people” </w:t>
       </w:r>
       <w:r>
         <w:rPr>
-          <w:rFonts w:ascii="Times New Roman" w:hAnsi="Times New Roman" w:cs="Times"/>
+          <w:rFonts w:ascii="Times" w:hAnsi="Times" w:cs="Times"/>
         </w:rPr>
         <w:t xml:space="preserve">like </w:t>
       </w:r>
       <w:r>
         <w:rPr>
-          <w:rFonts w:ascii="Times New Roman" w:hAnsi="Times New Roman" w:cs="Times"/>
+          <w:rFonts w:ascii="Times" w:hAnsi="Times" w:cs="Times"/>
         </w:rPr>
         <w:t>(such as</w:t>
       </w:r>
       <w:r>
         <w:rPr>
-          <w:rFonts w:ascii="Times New Roman" w:hAnsi="Times New Roman" w:cs="Times"/>
+          <w:rFonts w:ascii="Times" w:hAnsi="Times" w:cs="Times"/>
         </w:rPr>
         <w:t xml:space="preserve"> Yelp) </w:t>
       </w:r>
       <w:r>
         <w:rPr>
-          <w:rFonts w:ascii="Times New Roman" w:hAnsi="Times New Roman" w:cs="Times"/>
+          <w:rFonts w:ascii="Times" w:hAnsi="Times" w:cs="Times"/>
         </w:rPr>
         <w:t xml:space="preserve">does not necessarily lead </w:t>
       </w:r>
       <w:r>
         <w:rPr>
-          <w:rFonts w:ascii="Times New Roman" w:hAnsi="Times New Roman" w:cs="Times"/>
+          <w:rFonts w:ascii="Times" w:hAnsi="Times" w:cs="Times"/>
         </w:rPr>
         <w:t>searching users</w:t>
       </w:r>
       <w:r>
         <w:rPr>
-          <w:rFonts w:ascii="Times New Roman" w:hAnsi="Times New Roman" w:cs="Times"/>
+          <w:rFonts w:ascii="Times" w:hAnsi="Times" w:cs="Times"/>
         </w:rPr>
         <w:t xml:space="preserve"> to </w:t>
       </w:r>
       <w:r>
         <w:rPr>
-          <w:rFonts w:ascii="Times New Roman" w:hAnsi="Times New Roman" w:cs="Times"/>
+          <w:rFonts w:ascii="Times" w:hAnsi="Times" w:cs="Times"/>
         </w:rPr>
         <w:t>activities</w:t>
       </w:r>
       <w:r>
         <w:rPr>
-          <w:rFonts w:ascii="Times New Roman" w:hAnsi="Times New Roman" w:cs="Times"/>
+          <w:rFonts w:ascii="Times" w:hAnsi="Times" w:cs="Times"/>
         </w:rPr>
         <w:t xml:space="preserve"> they’ll enjoy</w:t>
       </w:r>
       <w:r>
         <w:rPr>
-          <w:rFonts w:ascii="Times New Roman" w:hAnsi="Times New Roman" w:cs="Times"/>
+          <w:rFonts w:ascii="Times" w:hAnsi="Times" w:cs="Times"/>
         </w:rPr>
         <w:t xml:space="preserve">. Specific interests / parameters can drastically change the recommendation. </w:t>
       </w:r>
       <w:r>
         <w:rPr>
-          <w:rFonts w:ascii="Times New Roman" w:hAnsi="Times New Roman" w:cs="Times"/>
+          <w:rFonts w:ascii="Times" w:hAnsi="Times" w:cs="Times"/>
         </w:rPr>
         <w:t>Thus we plan to make recommendations based on ratings of similar types of activities.</w:t>
       </w:r>
       <w:r>
         <w:rPr>
-          <w:rFonts w:ascii="Times New Roman" w:hAnsi="Times New Roman" w:cs="Times"/>
+          <w:rFonts w:ascii="Times" w:hAnsi="Times" w:cs="Times"/>
         </w:rPr>
         <w:t xml:space="preserve"> </w:t>
       </w:r>
@@ -375,15 +475,16 @@
         <w:autoSpaceDN w:val="0"/>
         <w:adjustRightInd w:val="0"/>
         <w:spacing w:after="280"/>
-        <w:rPr>
-          <w:rFonts w:ascii="Times New Roman" w:hAnsi="Times New Roman" w:cs="Times"/>
+        <w:jc w:val="both"/>
+        <w:rPr>
+          <w:rFonts w:ascii="Times" w:hAnsi="Times" w:cs="Times"/>
           <w:b/>
           <w:bCs/>
         </w:rPr>
       </w:pPr>
       <w:r>
         <w:rPr>
-          <w:rFonts w:ascii="Times New Roman" w:hAnsi="Times New Roman" w:cs="Times"/>
+          <w:rFonts w:ascii="Times" w:hAnsi="Times" w:cs="Times"/>
           <w:b/>
           <w:bCs/>
         </w:rPr>
@@ -401,111 +502,155 @@
         <w:autoSpaceDN w:val="0"/>
         <w:adjustRightInd w:val="0"/>
         <w:spacing w:after="280"/>
-        <w:rPr>
-          <w:rFonts w:ascii="Times New Roman" w:hAnsi="Times New Roman" w:cs="Times"/>
-        </w:rPr>
-      </w:pPr>
-      <w:r>
-        <w:rPr>
-          <w:rFonts w:ascii="Times New Roman" w:hAnsi="Times New Roman" w:cs="Times"/>
+        <w:jc w:val="both"/>
+        <w:rPr>
+          <w:rFonts w:ascii="Times" w:hAnsi="Times" w:cs="Times"/>
+        </w:rPr>
+      </w:pPr>
+      <w:r>
+        <w:rPr>
+          <w:rFonts w:ascii="Times" w:hAnsi="Times" w:cs="Times"/>
           <w:bCs/>
         </w:rPr>
         <w:t>Ideally, we would be able to populate our databas</w:t>
       </w:r>
       <w:r>
         <w:rPr>
-          <w:rFonts w:ascii="Times New Roman" w:hAnsi="Times New Roman" w:cs="Times"/>
+          <w:rFonts w:ascii="Times" w:hAnsi="Times" w:cs="Times"/>
           <w:bCs/>
         </w:rPr>
         <w:t>es with</w:t>
       </w:r>
       <w:r>
         <w:rPr>
-          <w:rFonts w:ascii="Times New Roman" w:hAnsi="Times New Roman" w:cs="Times"/>
+          <w:rFonts w:ascii="Times" w:hAnsi="Times" w:cs="Times"/>
           <w:bCs/>
         </w:rPr>
         <w:t xml:space="preserve"> real</w:t>
       </w:r>
       <w:r>
         <w:rPr>
-          <w:rFonts w:ascii="Times New Roman" w:hAnsi="Times New Roman" w:cs="Times"/>
+          <w:rFonts w:ascii="Times" w:hAnsi="Times" w:cs="Times"/>
           <w:bCs/>
         </w:rPr>
         <w:t xml:space="preserve"> user data</w:t>
       </w:r>
       <w:r>
         <w:rPr>
-          <w:rFonts w:ascii="Times New Roman" w:hAnsi="Times New Roman" w:cs="Times"/>
+          <w:rFonts w:ascii="Times" w:hAnsi="Times" w:cs="Times"/>
           <w:bCs/>
         </w:rPr>
         <w:t xml:space="preserve">. </w:t>
       </w:r>
       <w:r>
         <w:rPr>
-          <w:rFonts w:ascii="Times New Roman" w:hAnsi="Times New Roman" w:cs="Times"/>
+          <w:rFonts w:ascii="Times" w:hAnsi="Times" w:cs="Times"/>
           <w:bCs/>
         </w:rPr>
         <w:t>To this end, we’re creating a website that is slowly being populated. In order to evaluate our model, we can leverage exist</w:t>
       </w:r>
       <w:r>
         <w:rPr>
-          <w:rFonts w:ascii="Times New Roman" w:hAnsi="Times New Roman" w:cs="Times"/>
+          <w:rFonts w:ascii="Times" w:hAnsi="Times" w:cs="Times"/>
           <w:bCs/>
         </w:rPr>
         <w:t xml:space="preserve">ing ratings and information in </w:t>
       </w:r>
-      <w:r>
-        <w:rPr>
-          <w:rFonts w:ascii="Times New Roman" w:hAnsi="Times New Roman" w:cs="Times"/>
-          <w:bCs/>
-        </w:rPr>
-        <w:t xml:space="preserve">internet databases (including Yelp, Google and FourSquare) to “seed” our databases with ratings. In order to do this, we’re going to create a web-crawler that will scrape businesses and user ratings from existing </w:t>
-      </w:r>
-      <w:r>
-        <w:rPr>
-          <w:rFonts w:ascii="Times New Roman" w:hAnsi="Times New Roman" w:cs="Times"/>
+      <w:proofErr w:type="gramStart"/>
+      <w:r>
+        <w:rPr>
+          <w:rFonts w:ascii="Times" w:hAnsi="Times" w:cs="Times"/>
           <w:bCs/>
         </w:rPr>
         <w:t>internet</w:t>
       </w:r>
-      <w:r>
-        <w:rPr>
-          <w:rFonts w:ascii="Times New Roman" w:hAnsi="Times New Roman" w:cs="Times"/>
-          <w:bCs/>
-        </w:rPr>
-        <w:t xml:space="preserve"> database. For each internet database, we will translate their rating system to ours (we intend to</w:t>
-      </w:r>
-      <w:r>
-        <w:rPr>
-          <w:rFonts w:ascii="Times New Roman" w:hAnsi="Times New Roman" w:cs="Times"/>
+      <w:proofErr w:type="gramEnd"/>
+      <w:r>
+        <w:rPr>
+          <w:rFonts w:ascii="Times" w:hAnsi="Times" w:cs="Times"/>
+          <w:bCs/>
+        </w:rPr>
+        <w:t xml:space="preserve"> databases (including Yelp, Google and </w:t>
+      </w:r>
+      <w:proofErr w:type="spellStart"/>
+      <w:r>
+        <w:rPr>
+          <w:rFonts w:ascii="Times" w:hAnsi="Times" w:cs="Times"/>
+          <w:bCs/>
+        </w:rPr>
+        <w:t>FourSquare</w:t>
+      </w:r>
+      <w:proofErr w:type="spellEnd"/>
+      <w:r>
+        <w:rPr>
+          <w:rFonts w:ascii="Times" w:hAnsi="Times" w:cs="Times"/>
+          <w:bCs/>
+        </w:rPr>
+        <w:t xml:space="preserve">) to “seed” our databases with ratings. In order to do this, we’re going to create a web-crawler that will scrape businesses and user ratings from existing </w:t>
+      </w:r>
+      <w:proofErr w:type="gramStart"/>
+      <w:r>
+        <w:rPr>
+          <w:rFonts w:ascii="Times" w:hAnsi="Times" w:cs="Times"/>
+          <w:bCs/>
+        </w:rPr>
+        <w:t>internet</w:t>
+      </w:r>
+      <w:proofErr w:type="gramEnd"/>
+      <w:r>
+        <w:rPr>
+          <w:rFonts w:ascii="Times" w:hAnsi="Times" w:cs="Times"/>
+          <w:bCs/>
+        </w:rPr>
+        <w:t xml:space="preserve"> database. For each </w:t>
+      </w:r>
+      <w:proofErr w:type="gramStart"/>
+      <w:r>
+        <w:rPr>
+          <w:rFonts w:ascii="Times" w:hAnsi="Times" w:cs="Times"/>
+          <w:bCs/>
+        </w:rPr>
+        <w:t>internet</w:t>
+      </w:r>
+      <w:proofErr w:type="gramEnd"/>
+      <w:r>
+        <w:rPr>
+          <w:rFonts w:ascii="Times" w:hAnsi="Times" w:cs="Times"/>
+          <w:bCs/>
+        </w:rPr>
+        <w:t xml:space="preserve"> database, we will translate their rating system to ours (we intend to</w:t>
+      </w:r>
+      <w:r>
+        <w:rPr>
+          <w:rFonts w:ascii="Times" w:hAnsi="Times" w:cs="Times"/>
           <w:bCs/>
         </w:rPr>
         <w:t xml:space="preserve"> use a like / dislike approach</w:t>
       </w:r>
       <w:r>
         <w:rPr>
-          <w:rFonts w:ascii="Times New Roman" w:hAnsi="Times New Roman" w:cs="Times"/>
+          <w:rFonts w:ascii="Times" w:hAnsi="Times" w:cs="Times"/>
           <w:bCs/>
         </w:rPr>
         <w:t>, but an X star rating system is also something we might explore</w:t>
       </w:r>
       <w:r>
         <w:rPr>
-          <w:rFonts w:ascii="Times New Roman" w:hAnsi="Times New Roman" w:cs="Times"/>
+          <w:rFonts w:ascii="Times" w:hAnsi="Times" w:cs="Times"/>
           <w:bCs/>
         </w:rPr>
         <w:t>) and insert the data a</w:t>
       </w:r>
       <w:r>
         <w:rPr>
-          <w:rFonts w:ascii="Times New Roman" w:hAnsi="Times New Roman" w:cs="Times"/>
+          <w:rFonts w:ascii="Times" w:hAnsi="Times" w:cs="Times"/>
           <w:bCs/>
         </w:rPr>
         <w:t>s if we had collected it ourselves</w:t>
       </w:r>
       <w:r>
         <w:rPr>
-          <w:rFonts w:ascii="Times New Roman" w:hAnsi="Times New Roman" w:cs="Times"/>
+          <w:rFonts w:ascii="Times" w:hAnsi="Times" w:cs="Times"/>
           <w:bCs/>
         </w:rPr>
         <w:t>.</w:t>
@@ -513,77 +658,77 @@
       <w:r>
         <w:rPr>
           <w:rStyle w:val="FootnoteReference"/>
-          <w:rFonts w:ascii="Times New Roman" w:hAnsi="Times New Roman" w:cs="Times"/>
+          <w:rFonts w:ascii="Times" w:hAnsi="Times" w:cs="Times"/>
           <w:bCs/>
         </w:rPr>
         <w:footnoteReference w:id="1"/>
       </w:r>
       <w:r>
         <w:rPr>
-          <w:rFonts w:ascii="Times New Roman" w:hAnsi="Times New Roman" w:cs="Times"/>
+          <w:rFonts w:ascii="Times" w:hAnsi="Times" w:cs="Times"/>
           <w:bCs/>
         </w:rPr>
         <w:t xml:space="preserve"> This will be customized for each database, but since there are only a couple </w:t>
       </w:r>
       <w:r>
         <w:rPr>
-          <w:rFonts w:ascii="Times New Roman" w:hAnsi="Times New Roman" w:cs="Times"/>
+          <w:rFonts w:ascii="Times" w:hAnsi="Times" w:cs="Times"/>
           <w:bCs/>
         </w:rPr>
         <w:t>of possible rating systems (</w:t>
       </w:r>
       <w:r>
         <w:rPr>
-          <w:rFonts w:ascii="Times New Roman" w:hAnsi="Times New Roman" w:cs="Times"/>
+          <w:rFonts w:ascii="Times" w:hAnsi="Times" w:cs="Times"/>
           <w:bCs/>
         </w:rPr>
         <w:t>and most use a 5-star approach</w:t>
       </w:r>
       <w:r>
         <w:rPr>
-          <w:rFonts w:ascii="Times New Roman" w:hAnsi="Times New Roman" w:cs="Times"/>
+          <w:rFonts w:ascii="Times" w:hAnsi="Times" w:cs="Times"/>
           <w:bCs/>
         </w:rPr>
         <w:t>)</w:t>
       </w:r>
       <w:r>
         <w:rPr>
-          <w:rFonts w:ascii="Times New Roman" w:hAnsi="Times New Roman" w:cs="Times"/>
+          <w:rFonts w:ascii="Times" w:hAnsi="Times" w:cs="Times"/>
           <w:bCs/>
         </w:rPr>
         <w:t xml:space="preserve">, this is fairly simple. </w:t>
       </w:r>
       <w:r>
         <w:rPr>
-          <w:rFonts w:ascii="Times New Roman" w:hAnsi="Times New Roman" w:cs="Times"/>
+          <w:rFonts w:ascii="Times" w:hAnsi="Times" w:cs="Times"/>
           <w:bCs/>
         </w:rPr>
         <w:t xml:space="preserve">We can evaluate on, essentially, an arbitrary number of users / businesses. To start, we’ll evaluate on several dozen users / businesses, refine the model, </w:t>
       </w:r>
       <w:r>
         <w:rPr>
-          <w:rFonts w:ascii="Times New Roman" w:hAnsi="Times New Roman" w:cs="Times"/>
+          <w:rFonts w:ascii="Times" w:hAnsi="Times" w:cs="Times"/>
           <w:bCs/>
         </w:rPr>
         <w:t>and then</w:t>
       </w:r>
       <w:r>
         <w:rPr>
-          <w:rFonts w:ascii="Times New Roman" w:hAnsi="Times New Roman" w:cs="Times"/>
+          <w:rFonts w:ascii="Times" w:hAnsi="Times" w:cs="Times"/>
           <w:bCs/>
         </w:rPr>
         <w:t xml:space="preserve"> </w:t>
       </w:r>
       <w:r>
         <w:rPr>
-          <w:rFonts w:ascii="Times New Roman" w:hAnsi="Times New Roman" w:cs="Times"/>
+          <w:rFonts w:ascii="Times" w:hAnsi="Times" w:cs="Times"/>
           <w:bCs/>
         </w:rPr>
         <w:t>c</w:t>
       </w:r>
       <w:r>
         <w:rPr>
-          <w:rFonts w:ascii="Times New Roman" w:hAnsi="Times New Roman" w:cs="Times"/>
+          <w:rFonts w:ascii="Times" w:hAnsi="Times" w:cs="Times"/>
           <w:bCs/>
         </w:rPr>
         <w:t>ontinually expand until we feel the results are indicative of a realistic workload (we estimate this will be around several thousand users and businesses).</w:t>
@@ -600,15 +745,16 @@
         <w:autoSpaceDN w:val="0"/>
         <w:adjustRightInd w:val="0"/>
         <w:spacing w:after="280"/>
-        <w:rPr>
-          <w:rFonts w:ascii="Times New Roman" w:hAnsi="Times New Roman" w:cs="Times"/>
+        <w:jc w:val="both"/>
+        <w:rPr>
+          <w:rFonts w:ascii="Times" w:hAnsi="Times" w:cs="Times"/>
           <w:b/>
           <w:bCs/>
         </w:rPr>
       </w:pPr>
       <w:r>
         <w:rPr>
-          <w:rFonts w:ascii="Times New Roman" w:hAnsi="Times New Roman" w:cs="Times"/>
+          <w:rFonts w:ascii="Times" w:hAnsi="Times" w:cs="Times"/>
           <w:b/>
           <w:bCs/>
         </w:rPr>
@@ -626,15 +772,279 @@
         <w:autoSpaceDN w:val="0"/>
         <w:adjustRightInd w:val="0"/>
         <w:spacing w:after="280"/>
-        <w:rPr>
-          <w:rFonts w:ascii="Times New Roman" w:hAnsi="Times New Roman" w:cs="Times"/>
+        <w:jc w:val="both"/>
+        <w:rPr>
+          <w:rFonts w:ascii="Times" w:hAnsi="Times" w:cs="Times"/>
+          <w:bCs/>
+        </w:rPr>
+      </w:pPr>
+      <w:r>
+        <w:rPr>
+          <w:rFonts w:ascii="Times" w:hAnsi="Times" w:cs="Times"/>
+          <w:bCs/>
+        </w:rPr>
+        <w:t xml:space="preserve">The method we will use is the Pearson correlation. This determines a relationship between the user we are trying to recommend to (we will call this the user) and other raters that have ranked similar things to that user. The approximate steps of applying this </w:t>
+      </w:r>
+      <w:r>
+        <w:rPr>
+          <w:rFonts w:ascii="Times" w:hAnsi="Times" w:cs="Times"/>
+          <w:bCs/>
+        </w:rPr>
+        <w:lastRenderedPageBreak/>
+        <w:t xml:space="preserve">in the most naïve way possible are: 1) Determine the relationship between each rater and the user.  2) Select all users above a certain relatedness threshold.  3) Collect the average rating </w:t>
+      </w:r>
+      <w:proofErr w:type="gramStart"/>
+      <w:r>
+        <w:rPr>
+          <w:rFonts w:ascii="Times" w:hAnsi="Times" w:cs="Times"/>
+          <w:bCs/>
+        </w:rPr>
+        <w:t>that</w:t>
+      </w:r>
+      <w:proofErr w:type="gramEnd"/>
+      <w:r>
+        <w:rPr>
+          <w:rFonts w:ascii="Times" w:hAnsi="Times" w:cs="Times"/>
+          <w:bCs/>
+        </w:rPr>
+        <w:t xml:space="preserve"> similar raters gave to businesses the user hasn’t rated yet.  The recommendations </w:t>
+      </w:r>
+      <w:proofErr w:type="gramStart"/>
+      <w:r>
+        <w:rPr>
+          <w:rFonts w:ascii="Times" w:hAnsi="Times" w:cs="Times"/>
+          <w:bCs/>
+        </w:rPr>
+        <w:t>indicate</w:t>
+      </w:r>
+      <w:proofErr w:type="gramEnd"/>
+      <w:r>
+        <w:rPr>
+          <w:rFonts w:ascii="Times" w:hAnsi="Times" w:cs="Times"/>
+          <w:bCs/>
+        </w:rPr>
+        <w:t xml:space="preserve"> “users with similar tas</w:t>
+      </w:r>
+      <w:r>
+        <w:rPr>
+          <w:rFonts w:ascii="Times" w:hAnsi="Times" w:cs="Times"/>
+          <w:bCs/>
+        </w:rPr>
+        <w:t>tes to you liked this business ‘N’</w:t>
+      </w:r>
+      <w:r>
+        <w:rPr>
+          <w:rFonts w:ascii="Times" w:hAnsi="Times" w:cs="Times"/>
+          <w:bCs/>
+        </w:rPr>
+        <w:t xml:space="preserve"> percent of the time” where n is the average calculated in step 3.   As described, the algorithm is inefficient, especially for a large number of users. One of our goals in the project will be to make this algorithm run quickly so that new recommendations can be calculated in a reasonable amount of time. We will look into steps like only selecting a subset of the data that might still give us good results. </w:t>
+      </w:r>
+    </w:p>
+    <w:p>
+      <w:pPr>
+        <w:widowControl w:val="0"/>
+        <w:tabs>
+          <w:tab w:val="left" w:pos="220"/>
+          <w:tab w:val="left" w:pos="720"/>
+        </w:tabs>
+        <w:autoSpaceDE w:val="0"/>
+        <w:autoSpaceDN w:val="0"/>
+        <w:adjustRightInd w:val="0"/>
+        <w:spacing w:after="280"/>
+        <w:jc w:val="both"/>
+        <w:rPr>
+          <w:rFonts w:ascii="Times" w:hAnsi="Times" w:cs="Times"/>
+          <w:bCs/>
+        </w:rPr>
+      </w:pPr>
+      <w:r>
+        <w:rPr>
+          <w:rFonts w:ascii="Times" w:hAnsi="Times" w:cs="Times"/>
+          <w:bCs/>
+        </w:rPr>
+        <w:t xml:space="preserve">There are also modifications that we will need to make to get the most accurate results. The threshold in step 2 will have a great effect on the accuracy of the results. If it is too high, we might not get a good sample size very often. If it is too low, we might not use users that are </w:t>
+      </w:r>
+      <w:proofErr w:type="gramStart"/>
+      <w:r>
+        <w:rPr>
+          <w:rFonts w:ascii="Times" w:hAnsi="Times" w:cs="Times"/>
+          <w:bCs/>
+        </w:rPr>
+        <w:t>related</w:t>
+      </w:r>
+      <w:proofErr w:type="gramEnd"/>
+      <w:r>
+        <w:rPr>
+          <w:rFonts w:ascii="Times" w:hAnsi="Times" w:cs="Times"/>
+          <w:bCs/>
+        </w:rPr>
+        <w:t xml:space="preserve"> enough to the querying user.  We also need to decide what do to with users that have a high negative relationship to the querying user. Will these users still be reliable for making predictions? Will they be reliable at the same </w:t>
+      </w:r>
+      <w:proofErr w:type="gramStart"/>
+      <w:r>
+        <w:rPr>
+          <w:rFonts w:ascii="Times" w:hAnsi="Times" w:cs="Times"/>
+          <w:bCs/>
+        </w:rPr>
+        <w:t>threshold</w:t>
+      </w:r>
+      <w:proofErr w:type="gramEnd"/>
+      <w:r>
+        <w:rPr>
+          <w:rFonts w:ascii="Times" w:hAnsi="Times" w:cs="Times"/>
+          <w:bCs/>
+        </w:rPr>
+        <w:t xml:space="preserve"> as po</w:t>
+      </w:r>
+      <w:r>
+        <w:rPr>
+          <w:rFonts w:ascii="Times" w:hAnsi="Times" w:cs="Times"/>
+          <w:bCs/>
+        </w:rPr>
+        <w:t>sitive relationship users will?</w:t>
+      </w:r>
+      <w:r>
+        <w:rPr>
+          <w:rFonts w:ascii="Times" w:hAnsi="Times" w:cs="Times"/>
+          <w:bCs/>
+        </w:rPr>
+        <w:t xml:space="preserve"> </w:t>
+      </w:r>
+    </w:p>
+    <w:p>
+      <w:pPr>
+        <w:widowControl w:val="0"/>
+        <w:tabs>
+          <w:tab w:val="left" w:pos="220"/>
+          <w:tab w:val="left" w:pos="720"/>
+        </w:tabs>
+        <w:autoSpaceDE w:val="0"/>
+        <w:autoSpaceDN w:val="0"/>
+        <w:adjustRightInd w:val="0"/>
+        <w:spacing w:after="280"/>
+        <w:jc w:val="both"/>
+        <w:rPr>
+          <w:rFonts w:ascii="Times" w:hAnsi="Times" w:cs="Times"/>
+          <w:bCs/>
+        </w:rPr>
+      </w:pPr>
+      <w:r>
+        <w:rPr>
+          <w:rFonts w:ascii="Times" w:hAnsi="Times" w:cs="Times"/>
+          <w:bCs/>
+        </w:rPr>
+        <w:t xml:space="preserve">Overall, we will explore the Pearson correlation during the project, and refine it so that the best recommendations end up on the front-page for the user. The refinements will </w:t>
+      </w:r>
+      <w:r>
+        <w:rPr>
+          <w:rFonts w:ascii="Times" w:hAnsi="Times" w:cs="Times"/>
+          <w:bCs/>
+        </w:rPr>
+        <w:t>not</w:t>
+      </w:r>
+      <w:r>
+        <w:rPr>
+          <w:rFonts w:ascii="Times" w:hAnsi="Times" w:cs="Times"/>
+          <w:bCs/>
+        </w:rPr>
+        <w:t xml:space="preserve"> only be in ensuring the model becomes more accurate, but that the </w:t>
+      </w:r>
+      <w:r>
+        <w:rPr>
+          <w:rFonts w:ascii="Times" w:hAnsi="Times" w:cs="Times"/>
+          <w:bCs/>
+        </w:rPr>
+        <w:t>calculations</w:t>
+      </w:r>
+      <w:r>
+        <w:rPr>
+          <w:rFonts w:ascii="Times" w:hAnsi="Times" w:cs="Times"/>
+          <w:bCs/>
+        </w:rPr>
+        <w:t xml:space="preserve"> are feasible (</w:t>
+      </w:r>
+      <w:r>
+        <w:rPr>
+          <w:rFonts w:ascii="Times" w:hAnsi="Times" w:cs="Times"/>
+          <w:bCs/>
+        </w:rPr>
+        <w:t>e.g. do</w:t>
+      </w:r>
+      <w:r>
+        <w:rPr>
+          <w:rFonts w:ascii="Times" w:hAnsi="Times" w:cs="Times"/>
+          <w:bCs/>
+        </w:rPr>
+        <w:t xml:space="preserve"> we favor a slightly less accurate model if the more accurate one is </w:t>
+      </w:r>
+      <w:r>
+        <w:rPr>
+          <w:rFonts w:ascii="Times" w:hAnsi="Times" w:cs="Times"/>
+          <w:bCs/>
+        </w:rPr>
+        <w:t xml:space="preserve">much more </w:t>
+      </w:r>
+      <w:r>
+        <w:rPr>
+          <w:rFonts w:ascii="Times" w:hAnsi="Times" w:cs="Times"/>
+          <w:bCs/>
+        </w:rPr>
+        <w:t>computationally</w:t>
+      </w:r>
+      <w:r>
+        <w:rPr>
+          <w:rFonts w:ascii="Times" w:hAnsi="Times" w:cs="Times"/>
+          <w:bCs/>
+        </w:rPr>
+        <w:t xml:space="preserve"> intensive</w:t>
+      </w:r>
+      <w:bookmarkStart w:id="0" w:name="_GoBack"/>
+      <w:bookmarkEnd w:id="0"/>
+      <w:r>
+        <w:rPr>
+          <w:rFonts w:ascii="Times" w:hAnsi="Times" w:cs="Times"/>
+          <w:bCs/>
+        </w:rPr>
+        <w:t xml:space="preserve">). In our final </w:t>
+      </w:r>
+      <w:proofErr w:type="spellStart"/>
+      <w:r>
+        <w:rPr>
+          <w:rFonts w:ascii="Times" w:hAnsi="Times" w:cs="Times"/>
+          <w:bCs/>
+        </w:rPr>
+        <w:t>writeup</w:t>
+      </w:r>
+      <w:proofErr w:type="spellEnd"/>
+      <w:r>
+        <w:rPr>
+          <w:rFonts w:ascii="Times" w:hAnsi="Times" w:cs="Times"/>
+          <w:bCs/>
+        </w:rPr>
+        <w:t xml:space="preserve">, we will discuss our tradeoffs, as well as any successes or failures we faced in applying Pearson. </w:t>
+      </w:r>
+    </w:p>
+    <w:p>
+      <w:pPr>
+        <w:widowControl w:val="0"/>
+        <w:tabs>
+          <w:tab w:val="left" w:pos="220"/>
+          <w:tab w:val="left" w:pos="720"/>
+        </w:tabs>
+        <w:autoSpaceDE w:val="0"/>
+        <w:autoSpaceDN w:val="0"/>
+        <w:adjustRightInd w:val="0"/>
+        <w:spacing w:after="280"/>
+        <w:jc w:val="both"/>
+        <w:rPr>
+          <w:rFonts w:ascii="Times" w:hAnsi="Times" w:cs="Times"/>
           <w:b/>
           <w:bCs/>
         </w:rPr>
       </w:pPr>
       <w:r>
         <w:rPr>
-          <w:rFonts w:ascii="Times New Roman" w:hAnsi="Times New Roman" w:cs="Times"/>
+          <w:rFonts w:ascii="Times" w:hAnsi="Times" w:cs="Times"/>
           <w:b/>
           <w:bCs/>
         </w:rPr>
@@ -643,66 +1053,71 @@
     </w:p>
     <w:p>
       <w:pPr>
-        <w:rPr>
-          <w:rFonts w:ascii="Times New Roman" w:hAnsi="Times New Roman"/>
-        </w:rPr>
-      </w:pPr>
-      <w:r>
-        <w:rPr>
-          <w:rFonts w:ascii="Times New Roman" w:hAnsi="Times New Roman"/>
+        <w:jc w:val="both"/>
+        <w:rPr>
+          <w:rFonts w:ascii="Times" w:hAnsi="Times"/>
+        </w:rPr>
+      </w:pPr>
+      <w:r>
+        <w:rPr>
+          <w:rFonts w:ascii="Times" w:hAnsi="Times"/>
         </w:rPr>
         <w:t xml:space="preserve">To </w:t>
       </w:r>
       <w:r>
         <w:rPr>
-          <w:rFonts w:ascii="Times New Roman" w:hAnsi="Times New Roman"/>
+          <w:rFonts w:ascii="Times" w:hAnsi="Times"/>
         </w:rPr>
         <w:t>evaluate our project, we will employ the methods discussed in class. More concretely, we plan to keep 20% of the dataset as a testing set</w:t>
       </w:r>
       <w:r>
         <w:rPr>
-          <w:rFonts w:ascii="Times New Roman" w:hAnsi="Times New Roman"/>
+          <w:rFonts w:ascii="Times" w:hAnsi="Times"/>
         </w:rPr>
         <w:t>. The model will then be fit using five fold cross validation on the remaining 80% of the data.</w:t>
       </w:r>
     </w:p>
     <w:p>
       <w:pPr>
-        <w:rPr>
-          <w:rFonts w:ascii="Times New Roman" w:hAnsi="Times New Roman"/>
-        </w:rPr>
-      </w:pPr>
-    </w:p>
-    <w:p>
-      <w:pPr>
-        <w:rPr>
-          <w:rFonts w:ascii="Times New Roman" w:hAnsi="Times New Roman"/>
-        </w:rPr>
-      </w:pPr>
-      <w:r>
-        <w:rPr>
-          <w:rFonts w:ascii="Times New Roman" w:hAnsi="Times New Roman"/>
+        <w:jc w:val="both"/>
+        <w:rPr>
+          <w:rFonts w:ascii="Times" w:hAnsi="Times"/>
+        </w:rPr>
+      </w:pPr>
+    </w:p>
+    <w:p>
+      <w:pPr>
+        <w:jc w:val="both"/>
+        <w:rPr>
+          <w:rFonts w:ascii="Times" w:hAnsi="Times"/>
+        </w:rPr>
+      </w:pPr>
+      <w:r>
+        <w:rPr>
+          <w:rFonts w:ascii="Times" w:hAnsi="Times"/>
         </w:rPr>
         <w:t>The natural measure of success is how well we can predict the held out users ratings of the various places and activities in the data set.</w:t>
       </w:r>
     </w:p>
     <w:p>
       <w:pPr>
-        <w:rPr>
-          <w:rFonts w:ascii="Times New Roman" w:hAnsi="Times New Roman"/>
-        </w:rPr>
-      </w:pPr>
-    </w:p>
-    <w:p>
-      <w:pPr>
-        <w:rPr>
-          <w:rFonts w:ascii="Times New Roman" w:hAnsi="Times New Roman"/>
+        <w:jc w:val="both"/>
+        <w:rPr>
+          <w:rFonts w:ascii="Times" w:hAnsi="Times"/>
+        </w:rPr>
+      </w:pPr>
+    </w:p>
+    <w:p>
+      <w:pPr>
+        <w:jc w:val="both"/>
+        <w:rPr>
+          <w:rFonts w:ascii="Times" w:hAnsi="Times"/>
           <w:b/>
         </w:rPr>
       </w:pPr>
       <w:r>
         <w:rPr>
-          <w:rFonts w:ascii="Times New Roman" w:hAnsi="Times New Roman"/>
+          <w:rFonts w:ascii="Times" w:hAnsi="Times"/>
           <w:b/>
         </w:rPr>
         <w:t>Contingency Plan</w:t>
@@ -710,27 +1125,29 @@
     </w:p>
     <w:p>
       <w:pPr>
-        <w:rPr>
-          <w:rFonts w:ascii="Times New Roman" w:hAnsi="Times New Roman"/>
+        <w:jc w:val="both"/>
+        <w:rPr>
+          <w:rFonts w:ascii="Times" w:hAnsi="Times"/>
           <w:b/>
         </w:rPr>
       </w:pPr>
     </w:p>
     <w:p>
       <w:pPr>
-        <w:rPr>
-          <w:rFonts w:ascii="Times New Roman" w:hAnsi="Times New Roman"/>
-        </w:rPr>
-      </w:pPr>
-      <w:r>
-        <w:rPr>
-          <w:rFonts w:ascii="Times New Roman" w:hAnsi="Times New Roman"/>
+        <w:jc w:val="both"/>
+        <w:rPr>
+          <w:rFonts w:ascii="Times" w:hAnsi="Times"/>
+        </w:rPr>
+      </w:pPr>
+      <w:r>
+        <w:rPr>
+          <w:rFonts w:ascii="Times" w:hAnsi="Times"/>
         </w:rPr>
         <w:t xml:space="preserve">If scraping the various sites proves to be too difficult, we have </w:t>
       </w:r>
       <w:r>
         <w:rPr>
-          <w:rFonts w:ascii="Times New Roman" w:hAnsi="Times New Roman"/>
+          <w:rFonts w:ascii="Times" w:hAnsi="Times"/>
         </w:rPr>
         <w:t>a few options for gathering the data.</w:t>
       </w:r>
@@ -742,13 +1159,14 @@
           <w:ilvl w:val="0"/>
           <w:numId w:val="4"/>
         </w:numPr>
-        <w:rPr>
-          <w:rFonts w:ascii="Times New Roman" w:hAnsi="Times New Roman"/>
-        </w:rPr>
-      </w:pPr>
-      <w:r>
-        <w:rPr>
-          <w:rFonts w:ascii="Times New Roman" w:hAnsi="Times New Roman"/>
+        <w:jc w:val="both"/>
+        <w:rPr>
+          <w:rFonts w:ascii="Times" w:hAnsi="Times"/>
+        </w:rPr>
+      </w:pPr>
+      <w:r>
+        <w:rPr>
+          <w:rFonts w:ascii="Times" w:hAnsi="Times"/>
         </w:rPr>
         <w:t>We can generate data by creating classes of people with various levels of ratings for different business types, then generate a dataset by randomly selecting a user class and filling in ratings by adding a Gaussian term to the base rating level.</w:t>
       </w:r>
@@ -760,20 +1178,22 @@
           <w:ilvl w:val="0"/>
           <w:numId w:val="4"/>
         </w:numPr>
-        <w:rPr>
-          <w:rFonts w:ascii="Times New Roman" w:hAnsi="Times New Roman"/>
-        </w:rPr>
-      </w:pPr>
-      <w:r>
-        <w:rPr>
-          <w:rFonts w:ascii="Times New Roman" w:hAnsi="Times New Roman"/>
+        <w:jc w:val="both"/>
+        <w:rPr>
+          <w:rFonts w:ascii="Times" w:hAnsi="Times"/>
+        </w:rPr>
+      </w:pPr>
+      <w:r>
+        <w:rPr>
+          <w:rFonts w:ascii="Times" w:hAnsi="Times"/>
         </w:rPr>
         <w:t>Generate the data using real people (friends, families, victims) or potentially something like Amazon’s Mechanical Turk</w:t>
       </w:r>
     </w:p>
     <w:sectPr>
       <w:pgSz w:w="12240" w:h="15840"/>
-      <w:pgMar w:top="1440" w:right="1800" w:bottom="1440" w:left="1800" w:gutter="0"/>
+      <w:pgMar w:top="1440" w:right="1800" w:bottom="1440" w:left="1800" w:header="720" w:footer="720" w:gutter="0"/>
+      <w:cols w:space="720"/>
       <w:docGrid w:linePitch="360"/>
     </w:sectPr>
   </w:body>
@@ -781,7 +1201,7 @@
 </file>
 
 <file path=word/endnotes.xml><?xml version="1.0" encoding="utf-8"?>
-<w:endnotes xmlns:mo="http://schemas.microsoft.com/office/mac/office/2008/main" xmlns:ve="http://schemas.openxmlformats.org/markup-compatibility/2006" xmlns:mv="urn:schemas-microsoft-com:mac:vml" xmlns:o="urn:schemas-microsoft-com:office:office" xmlns:r="http://schemas.openxmlformats.org/officeDocument/2006/relationships" xmlns:m="http://schemas.openxmlformats.org/officeDocument/2006/math" xmlns:v="urn:schemas-microsoft-com:vml" xmlns:wp="http://schemas.openxmlformats.org/drawingml/2006/wordprocessingDrawing" xmlns:w10="urn:schemas-microsoft-com:office:word" xmlns:w="http://schemas.openxmlformats.org/wordprocessingml/2006/main" xmlns:wne="http://schemas.microsoft.com/office/word/2006/wordml">
+<w:endnotes xmlns:wpc="http://schemas.microsoft.com/office/word/2010/wordprocessingCanvas" xmlns:mo="http://schemas.microsoft.com/office/mac/office/2008/main" xmlns:mc="http://schemas.openxmlformats.org/markup-compatibility/2006" xmlns:mv="urn:schemas-microsoft-com:mac:vml" xmlns:o="urn:schemas-microsoft-com:office:office" xmlns:r="http://schemas.openxmlformats.org/officeDocument/2006/relationships" xmlns:m="http://schemas.openxmlformats.org/officeDocument/2006/math" xmlns:v="urn:schemas-microsoft-com:vml" xmlns:wp14="http://schemas.microsoft.com/office/word/2010/wordprocessingDrawing" xmlns:wp="http://schemas.openxmlformats.org/drawingml/2006/wordprocessingDrawing" xmlns:w10="urn:schemas-microsoft-com:office:word" xmlns:w="http://schemas.openxmlformats.org/wordprocessingml/2006/main" xmlns:w14="http://schemas.microsoft.com/office/word/2010/wordml" xmlns:wpg="http://schemas.microsoft.com/office/word/2010/wordprocessingGroup" xmlns:wpi="http://schemas.microsoft.com/office/word/2010/wordprocessingInk" xmlns:wne="http://schemas.microsoft.com/office/word/2006/wordml" xmlns:wps="http://schemas.microsoft.com/office/word/2010/wordprocessingShape" mc:Ignorable="w14 wp14">
   <w:endnote w:type="separator" w:id="-1">
     <w:p>
       <w:r>
@@ -800,7 +1220,7 @@
 </file>
 
 <file path=word/footnotes.xml><?xml version="1.0" encoding="utf-8"?>
-<w:footnotes xmlns:mo="http://schemas.microsoft.com/office/mac/office/2008/main" xmlns:ve="http://schemas.openxmlformats.org/markup-compatibility/2006" xmlns:mv="urn:schemas-microsoft-com:mac:vml" xmlns:o="urn:schemas-microsoft-com:office:office" xmlns:r="http://schemas.openxmlformats.org/officeDocument/2006/relationships" xmlns:m="http://schemas.openxmlformats.org/officeDocument/2006/math" xmlns:v="urn:schemas-microsoft-com:vml" xmlns:wp="http://schemas.openxmlformats.org/drawingml/2006/wordprocessingDrawing" xmlns:w10="urn:schemas-microsoft-com:office:word" xmlns:w="http://schemas.openxmlformats.org/wordprocessingml/2006/main" xmlns:wne="http://schemas.microsoft.com/office/word/2006/wordml">
+<w:footnotes xmlns:wpc="http://schemas.microsoft.com/office/word/2010/wordprocessingCanvas" xmlns:mo="http://schemas.microsoft.com/office/mac/office/2008/main" xmlns:mc="http://schemas.openxmlformats.org/markup-compatibility/2006" xmlns:mv="urn:schemas-microsoft-com:mac:vml" xmlns:o="urn:schemas-microsoft-com:office:office" xmlns:r="http://schemas.openxmlformats.org/officeDocument/2006/relationships" xmlns:m="http://schemas.openxmlformats.org/officeDocument/2006/math" xmlns:v="urn:schemas-microsoft-com:vml" xmlns:wp14="http://schemas.microsoft.com/office/word/2010/wordprocessingDrawing" xmlns:wp="http://schemas.openxmlformats.org/drawingml/2006/wordprocessingDrawing" xmlns:w10="urn:schemas-microsoft-com:office:word" xmlns:w="http://schemas.openxmlformats.org/wordprocessingml/2006/main" xmlns:w14="http://schemas.microsoft.com/office/word/2010/wordml" xmlns:wpg="http://schemas.microsoft.com/office/word/2010/wordprocessingGroup" xmlns:wpi="http://schemas.microsoft.com/office/word/2010/wordprocessingInk" xmlns:wne="http://schemas.microsoft.com/office/word/2006/wordml" xmlns:wps="http://schemas.microsoft.com/office/word/2010/wordprocessingShape" mc:Ignorable="w14 wp14">
   <w:footnote w:type="separator" w:id="-1">
     <w:p>
       <w:r>
@@ -857,7 +1277,23 @@
           <w:sz w:val="20"/>
           <w:szCs w:val="20"/>
         </w:rPr>
-        <w:t xml:space="preserve"> for testing the validity of the model. This would not be legal in a live web application</w:t>
+        <w:t xml:space="preserve"> for testing </w:t>
+      </w:r>
+      <w:r>
+        <w:rPr>
+          <w:rFonts w:ascii="Times New Roman" w:hAnsi="Times New Roman" w:cs="Times New Roman"/>
+          <w:sz w:val="20"/>
+          <w:szCs w:val="20"/>
+        </w:rPr>
+        <w:t xml:space="preserve">the validity of the model. There might be legal ramifications </w:t>
+      </w:r>
+      <w:r>
+        <w:rPr>
+          <w:rFonts w:ascii="Times New Roman" w:hAnsi="Times New Roman" w:cs="Times New Roman"/>
+          <w:sz w:val="20"/>
+          <w:szCs w:val="20"/>
+        </w:rPr>
+        <w:t>in a live web application</w:t>
       </w:r>
     </w:p>
   </w:footnote>
@@ -865,7 +1301,7 @@
 </file>
 
 <file path=word/numbering.xml><?xml version="1.0" encoding="utf-8"?>
-<w:numbering xmlns:mo="http://schemas.microsoft.com/office/mac/office/2008/main" xmlns:ve="http://schemas.openxmlformats.org/markup-compatibility/2006" xmlns:mv="urn:schemas-microsoft-com:mac:vml" xmlns:o="urn:schemas-microsoft-com:office:office" xmlns:r="http://schemas.openxmlformats.org/officeDocument/2006/relationships" xmlns:m="http://schemas.openxmlformats.org/officeDocument/2006/math" xmlns:v="urn:schemas-microsoft-com:vml" xmlns:wp="http://schemas.openxmlformats.org/drawingml/2006/wordprocessingDrawing" xmlns:w10="urn:schemas-microsoft-com:office:word" xmlns:w="http://schemas.openxmlformats.org/wordprocessingml/2006/main" xmlns:wne="http://schemas.microsoft.com/office/word/2006/wordml">
+<w:numbering xmlns:wpc="http://schemas.microsoft.com/office/word/2010/wordprocessingCanvas" xmlns:mo="http://schemas.microsoft.com/office/mac/office/2008/main" xmlns:mc="http://schemas.openxmlformats.org/markup-compatibility/2006" xmlns:mv="urn:schemas-microsoft-com:mac:vml" xmlns:o="urn:schemas-microsoft-com:office:office" xmlns:r="http://schemas.openxmlformats.org/officeDocument/2006/relationships" xmlns:m="http://schemas.openxmlformats.org/officeDocument/2006/math" xmlns:v="urn:schemas-microsoft-com:vml" xmlns:wp14="http://schemas.microsoft.com/office/word/2010/wordprocessingDrawing" xmlns:wp="http://schemas.openxmlformats.org/drawingml/2006/wordprocessingDrawing" xmlns:w10="urn:schemas-microsoft-com:office:word" xmlns:w="http://schemas.openxmlformats.org/wordprocessingml/2006/main" xmlns:w14="http://schemas.microsoft.com/office/word/2010/wordml" xmlns:wpg="http://schemas.microsoft.com/office/word/2010/wordprocessingGroup" xmlns:wpi="http://schemas.microsoft.com/office/word/2010/wordprocessingInk" xmlns:wne="http://schemas.microsoft.com/office/word/2006/wordml" xmlns:wps="http://schemas.microsoft.com/office/word/2010/wordprocessingShape" mc:Ignorable="w14 wp14">
   <w:abstractNum w:abstractNumId="0">
     <w:nsid w:val="00000001"/>
     <w:multiLevelType w:val="hybridMultilevel"/>
@@ -1221,7 +1657,7 @@
 </file>
 
 <file path=word/styles.xml><?xml version="1.0" encoding="utf-8"?>
-<w:styles xmlns:r="http://schemas.openxmlformats.org/officeDocument/2006/relationships" xmlns:w="http://schemas.openxmlformats.org/wordprocessingml/2006/main">
+<w:styles xmlns:mc="http://schemas.openxmlformats.org/markup-compatibility/2006" xmlns:r="http://schemas.openxmlformats.org/officeDocument/2006/relationships" xmlns:w="http://schemas.openxmlformats.org/wordprocessingml/2006/main" xmlns:w14="http://schemas.microsoft.com/office/word/2010/wordml" mc:Ignorable="w14">
   <w:docDefaults>
     <w:rPrDefault>
       <w:rPr>
@@ -1379,14 +1815,14 @@
   </w:style>
   <w:style w:type="character" w:default="1" w:styleId="DefaultParagraphFont">
     <w:name w:val="Default Paragraph Font"/>
-    <w:semiHidden/>
+    <w:uiPriority w:val="1"/>
     <w:unhideWhenUsed/>
   </w:style>
   <w:style w:type="table" w:default="1" w:styleId="TableNormal">
     <w:name w:val="Normal Table"/>
+    <w:uiPriority w:val="99"/>
     <w:semiHidden/>
     <w:unhideWhenUsed/>
-    <w:qFormat/>
     <w:tblPr>
       <w:tblInd w:w="0" w:type="dxa"/>
       <w:tblCellMar>
@@ -1399,6 +1835,7 @@
   </w:style>
   <w:style w:type="numbering" w:default="1" w:styleId="NoList">
     <w:name w:val="No List"/>
+    <w:uiPriority w:val="99"/>
     <w:semiHidden/>
     <w:unhideWhenUsed/>
   </w:style>

</xml_diff>